<commit_message>
Added doc for prog5
</commit_message>
<xml_diff>
--- a/Assignment.docx
+++ b/Assignment.docx
@@ -31,7 +31,7 @@
           <mc:Choice Requires="wps">
             <w:drawing>
               <wp:inline distT="0" distB="0" distL="0" distR="0">
-                <wp:extent cx="1905" cy="13970"/>
+                <wp:extent cx="3810" cy="15875"/>
                 <wp:effectExtent l="0" t="0" r="0" b="0"/>
                 <wp:docPr id="1" name=""/>
                 <a:graphic xmlns:a="http://schemas.openxmlformats.org/drawingml/2006/main">
@@ -41,7 +41,7 @@
                       <wps:spPr>
                         <a:xfrm>
                           <a:off x="0" y="0"/>
-                          <a:ext cx="1440" cy="13320"/>
+                          <a:ext cx="3240" cy="15120"/>
                         </a:xfrm>
                         <a:prstGeom prst="rect">
                           <a:avLst/>
@@ -68,7 +68,7 @@
           </mc:Choice>
           <mc:Fallback>
             <w:pict>
-              <v:rect id="shape_0" fillcolor="#aaaaaa" stroked="f" style="position:absolute;margin-left:0pt;margin-top:0pt;width:0.05pt;height:1pt">
+              <v:rect id="shape_0" fillcolor="#aaaaaa" stroked="f" style="position:absolute;margin-left:0pt;margin-top:0pt;width:0.2pt;height:1.15pt">
                 <w10:wrap type="none"/>
                 <v:fill o:detectmouseclick="t" type="solid" color2="#555555"/>
                 <v:stroke color="#3465a4" joinstyle="round" endcap="flat"/>
@@ -884,6 +884,51 @@
             </a:graphic>
           </wp:inline>
         </w:drawing>
+        <w:drawing>
+          <wp:anchor behindDoc="0" distT="0" distB="0" distL="0" distR="0" simplePos="0" locked="0" layoutInCell="1" allowOverlap="1" relativeHeight="2">
+            <wp:simplePos x="0" y="0"/>
+            <wp:positionH relativeFrom="page">
+              <wp:posOffset>906780</wp:posOffset>
+            </wp:positionH>
+            <wp:positionV relativeFrom="page">
+              <wp:posOffset>8667750</wp:posOffset>
+            </wp:positionV>
+            <wp:extent cx="5731510" cy="1948180"/>
+            <wp:effectExtent l="0" t="0" r="0" b="0"/>
+            <wp:wrapSquare wrapText="largest"/>
+            <wp:docPr id="3" name="Image1" descr=""/>
+            <wp:cNvGraphicFramePr>
+              <a:graphicFrameLocks xmlns:a="http://schemas.openxmlformats.org/drawingml/2006/main" noChangeAspect="1"/>
+            </wp:cNvGraphicFramePr>
+            <a:graphic xmlns:a="http://schemas.openxmlformats.org/drawingml/2006/main">
+              <a:graphicData uri="http://schemas.openxmlformats.org/drawingml/2006/picture">
+                <pic:pic xmlns:pic="http://schemas.openxmlformats.org/drawingml/2006/picture">
+                  <pic:nvPicPr>
+                    <pic:cNvPr id="3" name="Image1" descr=""/>
+                    <pic:cNvPicPr>
+                      <a:picLocks noChangeAspect="1" noChangeArrowheads="1"/>
+                    </pic:cNvPicPr>
+                  </pic:nvPicPr>
+                  <pic:blipFill>
+                    <a:blip r:embed="rId7"/>
+                    <a:stretch>
+                      <a:fillRect/>
+                    </a:stretch>
+                  </pic:blipFill>
+                  <pic:spPr bwMode="auto">
+                    <a:xfrm>
+                      <a:off x="0" y="0"/>
+                      <a:ext cx="5731510" cy="1948180"/>
+                    </a:xfrm>
+                    <a:prstGeom prst="rect">
+                      <a:avLst/>
+                    </a:prstGeom>
+                  </pic:spPr>
+                </pic:pic>
+              </a:graphicData>
+            </a:graphic>
+          </wp:anchor>
+        </w:drawing>
       </w:r>
     </w:p>
     <w:p>
@@ -1063,9 +1108,10 @@
         <w:pStyle w:val="Normal"/>
         <w:numPr>
           <w:ilvl w:val="0"/>
-          <w:numId w:val="3"/>
+          <w:numId w:val="0"/>
         </w:numPr>
         <w:spacing w:before="280" w:after="280"/>
+        <w:ind w:left="720" w:hanging="0"/>
         <w:rPr/>
       </w:pPr>
       <w:r>
@@ -1075,27 +1121,7 @@
           <w:sz w:val="22"/>
           <w:szCs w:val="22"/>
         </w:rPr>
-        <w:t>Extend your code to utilize 2, 4, 8, and 16 threads, partitioning the image generation work accordingly. Note that the processor only has 8 cores but each core supports two hyper-threads. In your write-up, produce a graph of </w:t>
-      </w:r>
-      <w:r>
-        <w:rPr>
-          <w:rFonts w:eastAsia="Times New Roman" w:cs="Times New Roman" w:ascii="Helvetica" w:hAnsi="Helvetica"/>
-          <w:b/>
-          <w:bCs/>
-          <w:color w:val="505050"/>
-          <w:sz w:val="22"/>
-          <w:szCs w:val="22"/>
-        </w:rPr>
-        <w:t>speedup compared to the reference sequential implementation</w:t>
-      </w:r>
-      <w:r>
-        <w:rPr>
-          <w:rFonts w:eastAsia="Times New Roman" w:cs="Times New Roman" w:ascii="Helvetica" w:hAnsi="Helvetica"/>
-          <w:color w:val="505050"/>
-          <w:sz w:val="22"/>
-          <w:szCs w:val="22"/>
-        </w:rPr>
-        <w:t> as a function of the number of cores used FOR VIEW 1. Is speedup linear in the number of cores used? In your writeup hypothesize why this is (or is not) the case? (you may also wish to produce a graph for VIEW 2 to help you come up with an answer.)</w:t>
+        <w:t>Ans: I striped the work by height, dividing the task into the upper half and the lower half.</w:t>
       </w:r>
     </w:p>
     <w:p>
@@ -1115,6 +1141,67 @@
           <w:sz w:val="22"/>
           <w:szCs w:val="22"/>
         </w:rPr>
+        <w:t>Extend your code to utilize 2, 4, 8, and 16 threads, partitioning the image generation work accordingly. Note that the processor only has 8 cores but each core supports two hyper-threads. In your write-up, produce a graph of </w:t>
+      </w:r>
+      <w:r>
+        <w:rPr>
+          <w:rFonts w:eastAsia="Times New Roman" w:cs="Times New Roman" w:ascii="Helvetica" w:hAnsi="Helvetica"/>
+          <w:b/>
+          <w:bCs/>
+          <w:color w:val="505050"/>
+          <w:sz w:val="22"/>
+          <w:szCs w:val="22"/>
+        </w:rPr>
+        <w:t>speedup compared to the reference sequential implementation</w:t>
+      </w:r>
+      <w:r>
+        <w:rPr>
+          <w:rFonts w:eastAsia="Times New Roman" w:cs="Times New Roman" w:ascii="Helvetica" w:hAnsi="Helvetica"/>
+          <w:color w:val="505050"/>
+          <w:sz w:val="22"/>
+          <w:szCs w:val="22"/>
+        </w:rPr>
+        <w:t> as a function of the number of cores used FOR VIEW 1. Is speedup linear in the number of cores used? In your writeup hypothesize why this is (or is not) the case? (you may also wish to produce a graph for VIEW 2 to help you come up with an answer.)</w:t>
+      </w:r>
+    </w:p>
+    <w:p>
+      <w:pPr>
+        <w:pStyle w:val="Normal"/>
+        <w:spacing w:before="280" w:after="280"/>
+        <w:rPr/>
+      </w:pPr>
+      <w:r>
+        <w:rPr>
+          <w:rFonts w:eastAsia="Times New Roman" w:cs="Times New Roman" w:ascii="Helvetica" w:hAnsi="Helvetica"/>
+          <w:color w:val="505050"/>
+          <w:sz w:val="22"/>
+          <w:szCs w:val="22"/>
+        </w:rPr>
+        <w:tab/>
+        <w:t>Ans: It is not linear. The reasons are 1) The CPU only has 4 cores with hyper-</w:t>
+        <w:tab/>
+        <w:t xml:space="preserve">threading. 2) There still exists some parts of this program that can not be parallelized,  </w:t>
+        <w:tab/>
+        <w:t>like partitioning the tasks, this is the overhead according to Amdahl's Law.</w:t>
+      </w:r>
+    </w:p>
+    <w:p>
+      <w:pPr>
+        <w:pStyle w:val="Normal"/>
+        <w:numPr>
+          <w:ilvl w:val="0"/>
+          <w:numId w:val="3"/>
+        </w:numPr>
+        <w:spacing w:before="280" w:after="280"/>
+        <w:rPr/>
+      </w:pPr>
+      <w:r>
+        <w:rPr>
+          <w:rFonts w:eastAsia="Times New Roman" w:cs="Times New Roman" w:ascii="Helvetica" w:hAnsi="Helvetica"/>
+          <w:color w:val="505050"/>
+          <w:sz w:val="22"/>
+          <w:szCs w:val="22"/>
+        </w:rPr>
         <w:t>To confirm (or disprove) your hypothesis, measure the amount of time each thread requires to complete its work by inserting timing code at the beginning and end of </w:t>
       </w:r>
       <w:r>
@@ -1134,6 +1221,1305 @@
           <w:szCs w:val="22"/>
         </w:rPr>
         <w:t>. How do your measurements explain the speedup graph you previously created?</w:t>
+      </w:r>
+    </w:p>
+    <w:p>
+      <w:pPr>
+        <w:pStyle w:val="Normal"/>
+        <w:numPr>
+          <w:ilvl w:val="0"/>
+          <w:numId w:val="0"/>
+        </w:numPr>
+        <w:spacing w:before="280" w:after="280"/>
+        <w:ind w:left="720" w:hanging="0"/>
+        <w:rPr/>
+      </w:pPr>
+      <w:r>
+        <mc:AlternateContent>
+          <mc:Choice Requires="wps">
+            <w:drawing>
+              <wp:anchor behindDoc="0" distT="0" distB="0" distL="0" distR="0" simplePos="0" locked="0" layoutInCell="1" allowOverlap="1" relativeHeight="3">
+                <wp:simplePos x="0" y="0"/>
+                <wp:positionH relativeFrom="column">
+                  <wp:posOffset>427355</wp:posOffset>
+                </wp:positionH>
+                <wp:positionV relativeFrom="paragraph">
+                  <wp:posOffset>-100965</wp:posOffset>
+                </wp:positionV>
+                <wp:extent cx="5282565" cy="6304915"/>
+                <wp:effectExtent l="0" t="0" r="0" b="0"/>
+                <wp:wrapSquare wrapText="bothSides"/>
+                <wp:docPr id="4" name="Shape1"/>
+                <a:graphic xmlns:a="http://schemas.openxmlformats.org/drawingml/2006/main">
+                  <a:graphicData uri="http://schemas.microsoft.com/office/word/2010/wordprocessingShape">
+                    <wps:wsp>
+                      <wps:cNvSpPr/>
+                      <wps:spPr>
+                        <a:xfrm>
+                          <a:off x="0" y="0"/>
+                          <a:ext cx="5281920" cy="6304320"/>
+                        </a:xfrm>
+                        <a:prstGeom prst="rect">
+                          <a:avLst/>
+                        </a:prstGeom>
+                        <a:noFill/>
+                        <a:ln>
+                          <a:noFill/>
+                        </a:ln>
+                      </wps:spPr>
+                      <wps:style>
+                        <a:lnRef idx="0"/>
+                        <a:fillRef idx="0"/>
+                        <a:effectRef idx="0"/>
+                        <a:fontRef idx="minor"/>
+                      </wps:style>
+                      <wps:txbx>
+                        <w:txbxContent>
+                          <w:p>
+                            <w:pPr>
+                              <w:pStyle w:val="FrameContents"/>
+                              <w:overflowPunct w:val="false"/>
+                              <w:rPr/>
+                            </w:pPr>
+                            <w:r>
+                              <w:rPr>
+                                <w:rFonts w:ascii="Courier New" w:hAnsi="Courier New"/>
+                                <w:color w:val="00000A"/>
+                                <w:sz w:val="20"/>
+                              </w:rPr>
+                              <w:t xml:space="preserve">➜  </w:t>
+                            </w:r>
+                            <w:r>
+                              <w:rPr>
+                                <w:rFonts w:ascii="Courier New" w:hAnsi="Courier New"/>
+                                <w:color w:val="00000A"/>
+                                <w:sz w:val="20"/>
+                              </w:rPr>
+                              <w:t>prog1_mandelbrot_threads git:(master) ✗ ./mandelbrot -t4</w:t>
+                            </w:r>
+                          </w:p>
+                          <w:p>
+                            <w:pPr>
+                              <w:pStyle w:val="FrameContents"/>
+                              <w:overflowPunct w:val="false"/>
+                              <w:rPr/>
+                            </w:pPr>
+                            <w:r>
+                              <w:rPr>
+                                <w:rFonts w:ascii="Courier New" w:hAnsi="Courier New"/>
+                                <w:color w:val="00000A"/>
+                                <w:sz w:val="20"/>
+                              </w:rPr>
+                              <w:t>[mandelbrot serial]:[269.093] ms</w:t>
+                            </w:r>
+                          </w:p>
+                          <w:p>
+                            <w:pPr>
+                              <w:pStyle w:val="FrameContents"/>
+                              <w:overflowPunct w:val="false"/>
+                              <w:rPr/>
+                            </w:pPr>
+                            <w:r>
+                              <w:rPr>
+                                <w:rFonts w:ascii="Courier New" w:hAnsi="Courier New"/>
+                                <w:color w:val="00000A"/>
+                                <w:sz w:val="20"/>
+                              </w:rPr>
+                              <w:t>Wrote image file mandelbrot-serial.ppm</w:t>
+                            </w:r>
+                          </w:p>
+                          <w:p>
+                            <w:pPr>
+                              <w:pStyle w:val="FrameContents"/>
+                              <w:overflowPunct w:val="false"/>
+                              <w:rPr/>
+                            </w:pPr>
+                            <w:r>
+                              <w:rPr>
+                                <w:rFonts w:ascii="Courier New" w:hAnsi="Courier New"/>
+                                <w:color w:val="00000A"/>
+                                <w:sz w:val="20"/>
+                              </w:rPr>
+                              <w:t>Round 1</w:t>
+                            </w:r>
+                          </w:p>
+                          <w:p>
+                            <w:pPr>
+                              <w:pStyle w:val="FrameContents"/>
+                              <w:overflowPunct w:val="false"/>
+                              <w:rPr/>
+                            </w:pPr>
+                            <w:r>
+                              <w:rPr>
+                                <w:rFonts w:ascii="Courier New" w:hAnsi="Courier New"/>
+                                <w:color w:val="00000A"/>
+                                <w:sz w:val="20"/>
+                              </w:rPr>
+                              <w:t>Thread 1 cost 0.064642 to complete.</w:t>
+                            </w:r>
+                          </w:p>
+                          <w:p>
+                            <w:pPr>
+                              <w:pStyle w:val="FrameContents"/>
+                              <w:overflowPunct w:val="false"/>
+                              <w:rPr/>
+                            </w:pPr>
+                            <w:r>
+                              <w:rPr>
+                                <w:rFonts w:ascii="Courier New" w:hAnsi="Courier New"/>
+                                <w:color w:val="00000A"/>
+                                <w:sz w:val="20"/>
+                              </w:rPr>
+                              <w:t>Thread 2 cost 0.104724 to complete.</w:t>
+                            </w:r>
+                          </w:p>
+                          <w:p>
+                            <w:pPr>
+                              <w:pStyle w:val="FrameContents"/>
+                              <w:overflowPunct w:val="false"/>
+                              <w:rPr/>
+                            </w:pPr>
+                            <w:r>
+                              <w:rPr>
+                                <w:rFonts w:ascii="Courier New" w:hAnsi="Courier New"/>
+                                <w:color w:val="00000A"/>
+                                <w:sz w:val="20"/>
+                              </w:rPr>
+                              <w:t>Thread 3 cost 0.102529 to complete.</w:t>
+                            </w:r>
+                          </w:p>
+                          <w:p>
+                            <w:pPr>
+                              <w:pStyle w:val="FrameContents"/>
+                              <w:overflowPunct w:val="false"/>
+                              <w:rPr/>
+                            </w:pPr>
+                            <w:r>
+                              <w:rPr>
+                                <w:rFonts w:ascii="Courier New" w:hAnsi="Courier New"/>
+                                <w:color w:val="00000A"/>
+                                <w:sz w:val="20"/>
+                              </w:rPr>
+                              <w:t>Thread 0 cost 0.123428 to complete.</w:t>
+                            </w:r>
+                          </w:p>
+                          <w:p>
+                            <w:pPr>
+                              <w:pStyle w:val="FrameContents"/>
+                              <w:overflowPunct w:val="false"/>
+                              <w:rPr/>
+                            </w:pPr>
+                            <w:r>
+                              <w:rPr>
+                                <w:rFonts w:ascii="Courier New" w:hAnsi="Courier New"/>
+                                <w:color w:val="00000A"/>
+                                <w:sz w:val="20"/>
+                              </w:rPr>
+                              <w:t>Round 1 takes 0.124224 seconds to finish.</w:t>
+                            </w:r>
+                          </w:p>
+                          <w:p>
+                            <w:pPr>
+                              <w:pStyle w:val="FrameContents"/>
+                              <w:overflowPunct w:val="false"/>
+                              <w:rPr/>
+                            </w:pPr>
+                            <w:r>
+                              <w:rPr/>
+                            </w:r>
+                          </w:p>
+                          <w:p>
+                            <w:pPr>
+                              <w:pStyle w:val="FrameContents"/>
+                              <w:overflowPunct w:val="false"/>
+                              <w:rPr/>
+                            </w:pPr>
+                            <w:r>
+                              <w:rPr>
+                                <w:rFonts w:ascii="Courier New" w:hAnsi="Courier New"/>
+                                <w:color w:val="00000A"/>
+                                <w:sz w:val="20"/>
+                              </w:rPr>
+                              <w:t>Round 2</w:t>
+                            </w:r>
+                          </w:p>
+                          <w:p>
+                            <w:pPr>
+                              <w:pStyle w:val="FrameContents"/>
+                              <w:overflowPunct w:val="false"/>
+                              <w:rPr/>
+                            </w:pPr>
+                            <w:r>
+                              <w:rPr>
+                                <w:rFonts w:ascii="Courier New" w:hAnsi="Courier New"/>
+                                <w:color w:val="00000A"/>
+                                <w:sz w:val="20"/>
+                              </w:rPr>
+                              <w:t>Thread 2 cost 0.056366 to complete.</w:t>
+                            </w:r>
+                          </w:p>
+                          <w:p>
+                            <w:pPr>
+                              <w:pStyle w:val="FrameContents"/>
+                              <w:overflowPunct w:val="false"/>
+                              <w:rPr/>
+                            </w:pPr>
+                            <w:r>
+                              <w:rPr>
+                                <w:rFonts w:ascii="Courier New" w:hAnsi="Courier New"/>
+                                <w:color w:val="00000A"/>
+                                <w:sz w:val="20"/>
+                              </w:rPr>
+                              <w:t>Thread 3 cost 0.095534 to complete.</w:t>
+                            </w:r>
+                          </w:p>
+                          <w:p>
+                            <w:pPr>
+                              <w:pStyle w:val="FrameContents"/>
+                              <w:overflowPunct w:val="false"/>
+                              <w:rPr/>
+                            </w:pPr>
+                            <w:r>
+                              <w:rPr>
+                                <w:rFonts w:ascii="Courier New" w:hAnsi="Courier New"/>
+                                <w:color w:val="00000A"/>
+                                <w:sz w:val="20"/>
+                              </w:rPr>
+                              <w:t>Thread 0 cost 0.106928 to complete.</w:t>
+                            </w:r>
+                          </w:p>
+                          <w:p>
+                            <w:pPr>
+                              <w:pStyle w:val="FrameContents"/>
+                              <w:overflowPunct w:val="false"/>
+                              <w:rPr/>
+                            </w:pPr>
+                            <w:r>
+                              <w:rPr>
+                                <w:rFonts w:ascii="Courier New" w:hAnsi="Courier New"/>
+                                <w:color w:val="00000A"/>
+                                <w:sz w:val="20"/>
+                              </w:rPr>
+                              <w:t>Thread 1 cost 0.129635 to complete.</w:t>
+                            </w:r>
+                          </w:p>
+                          <w:p>
+                            <w:pPr>
+                              <w:pStyle w:val="FrameContents"/>
+                              <w:overflowPunct w:val="false"/>
+                              <w:rPr/>
+                            </w:pPr>
+                            <w:r>
+                              <w:rPr>
+                                <w:rFonts w:ascii="Courier New" w:hAnsi="Courier New"/>
+                                <w:color w:val="00000A"/>
+                                <w:sz w:val="20"/>
+                              </w:rPr>
+                              <w:t>Round 2 takes 0.130320 seconds to finish.</w:t>
+                            </w:r>
+                          </w:p>
+                          <w:p>
+                            <w:pPr>
+                              <w:pStyle w:val="FrameContents"/>
+                              <w:overflowPunct w:val="false"/>
+                              <w:rPr/>
+                            </w:pPr>
+                            <w:r>
+                              <w:rPr/>
+                            </w:r>
+                          </w:p>
+                          <w:p>
+                            <w:pPr>
+                              <w:pStyle w:val="FrameContents"/>
+                              <w:overflowPunct w:val="false"/>
+                              <w:rPr/>
+                            </w:pPr>
+                            <w:r>
+                              <w:rPr>
+                                <w:rFonts w:ascii="Courier New" w:hAnsi="Courier New"/>
+                                <w:color w:val="00000A"/>
+                                <w:sz w:val="20"/>
+                              </w:rPr>
+                              <w:t>Round 3</w:t>
+                            </w:r>
+                          </w:p>
+                          <w:p>
+                            <w:pPr>
+                              <w:pStyle w:val="FrameContents"/>
+                              <w:overflowPunct w:val="false"/>
+                              <w:rPr/>
+                            </w:pPr>
+                            <w:r>
+                              <w:rPr>
+                                <w:rFonts w:ascii="Courier New" w:hAnsi="Courier New"/>
+                                <w:color w:val="00000A"/>
+                                <w:sz w:val="20"/>
+                              </w:rPr>
+                              <w:t>Thread 1 cost 0.052863 to complete.</w:t>
+                            </w:r>
+                          </w:p>
+                          <w:p>
+                            <w:pPr>
+                              <w:pStyle w:val="FrameContents"/>
+                              <w:overflowPunct w:val="false"/>
+                              <w:rPr/>
+                            </w:pPr>
+                            <w:r>
+                              <w:rPr>
+                                <w:rFonts w:ascii="Courier New" w:hAnsi="Courier New"/>
+                                <w:color w:val="00000A"/>
+                                <w:sz w:val="20"/>
+                              </w:rPr>
+                              <w:t>Thread 3 cost 0.050994 to complete.</w:t>
+                            </w:r>
+                          </w:p>
+                          <w:p>
+                            <w:pPr>
+                              <w:pStyle w:val="FrameContents"/>
+                              <w:overflowPunct w:val="false"/>
+                              <w:rPr/>
+                            </w:pPr>
+                            <w:r>
+                              <w:rPr>
+                                <w:rFonts w:ascii="Courier New" w:hAnsi="Courier New"/>
+                                <w:color w:val="00000A"/>
+                                <w:sz w:val="20"/>
+                              </w:rPr>
+                              <w:t>Thread 2 cost 0.068693 to complete.</w:t>
+                            </w:r>
+                          </w:p>
+                          <w:p>
+                            <w:pPr>
+                              <w:pStyle w:val="FrameContents"/>
+                              <w:overflowPunct w:val="false"/>
+                              <w:rPr/>
+                            </w:pPr>
+                            <w:r>
+                              <w:rPr>
+                                <w:rFonts w:ascii="Courier New" w:hAnsi="Courier New"/>
+                                <w:color w:val="00000A"/>
+                                <w:sz w:val="20"/>
+                              </w:rPr>
+                              <w:t>Thread 0 cost 0.108830 to complete.</w:t>
+                            </w:r>
+                          </w:p>
+                          <w:p>
+                            <w:pPr>
+                              <w:pStyle w:val="FrameContents"/>
+                              <w:overflowPunct w:val="false"/>
+                              <w:rPr/>
+                            </w:pPr>
+                            <w:r>
+                              <w:rPr>
+                                <w:rFonts w:ascii="Courier New" w:hAnsi="Courier New"/>
+                                <w:color w:val="00000A"/>
+                                <w:sz w:val="20"/>
+                              </w:rPr>
+                              <w:t>Round 3 takes 0.109566 seconds to finish.</w:t>
+                            </w:r>
+                          </w:p>
+                          <w:p>
+                            <w:pPr>
+                              <w:pStyle w:val="FrameContents"/>
+                              <w:overflowPunct w:val="false"/>
+                              <w:rPr/>
+                            </w:pPr>
+                            <w:r>
+                              <w:rPr/>
+                            </w:r>
+                          </w:p>
+                          <w:p>
+                            <w:pPr>
+                              <w:pStyle w:val="FrameContents"/>
+                              <w:overflowPunct w:val="false"/>
+                              <w:rPr/>
+                            </w:pPr>
+                            <w:r>
+                              <w:rPr>
+                                <w:rFonts w:ascii="Courier New" w:hAnsi="Courier New"/>
+                                <w:color w:val="00000A"/>
+                                <w:sz w:val="20"/>
+                              </w:rPr>
+                              <w:t>Round 4</w:t>
+                            </w:r>
+                          </w:p>
+                          <w:p>
+                            <w:pPr>
+                              <w:pStyle w:val="FrameContents"/>
+                              <w:overflowPunct w:val="false"/>
+                              <w:rPr/>
+                            </w:pPr>
+                            <w:r>
+                              <w:rPr>
+                                <w:rFonts w:ascii="Courier New" w:hAnsi="Courier New"/>
+                                <w:color w:val="00000A"/>
+                                <w:sz w:val="20"/>
+                              </w:rPr>
+                              <w:t>Thread 3 cost 0.073274 to complete.</w:t>
+                            </w:r>
+                          </w:p>
+                          <w:p>
+                            <w:pPr>
+                              <w:pStyle w:val="FrameContents"/>
+                              <w:overflowPunct w:val="false"/>
+                              <w:rPr/>
+                            </w:pPr>
+                            <w:r>
+                              <w:rPr>
+                                <w:rFonts w:ascii="Courier New" w:hAnsi="Courier New"/>
+                                <w:color w:val="00000A"/>
+                                <w:sz w:val="20"/>
+                              </w:rPr>
+                              <w:t>Thread 1 cost 0.088400 to complete.</w:t>
+                            </w:r>
+                          </w:p>
+                          <w:p>
+                            <w:pPr>
+                              <w:pStyle w:val="FrameContents"/>
+                              <w:overflowPunct w:val="false"/>
+                              <w:rPr/>
+                            </w:pPr>
+                            <w:r>
+                              <w:rPr>
+                                <w:rFonts w:ascii="Courier New" w:hAnsi="Courier New"/>
+                                <w:color w:val="00000A"/>
+                                <w:sz w:val="20"/>
+                              </w:rPr>
+                              <w:t>Thread 0 cost 0.090107 to complete.</w:t>
+                            </w:r>
+                          </w:p>
+                          <w:p>
+                            <w:pPr>
+                              <w:pStyle w:val="FrameContents"/>
+                              <w:overflowPunct w:val="false"/>
+                              <w:rPr/>
+                            </w:pPr>
+                            <w:r>
+                              <w:rPr>
+                                <w:rFonts w:ascii="Courier New" w:hAnsi="Courier New"/>
+                                <w:color w:val="00000A"/>
+                                <w:sz w:val="20"/>
+                              </w:rPr>
+                              <w:t>Thread 2 cost 0.080507 to complete.</w:t>
+                            </w:r>
+                          </w:p>
+                          <w:p>
+                            <w:pPr>
+                              <w:pStyle w:val="FrameContents"/>
+                              <w:overflowPunct w:val="false"/>
+                              <w:rPr/>
+                            </w:pPr>
+                            <w:r>
+                              <w:rPr>
+                                <w:rFonts w:ascii="Courier New" w:hAnsi="Courier New"/>
+                                <w:color w:val="00000A"/>
+                                <w:sz w:val="20"/>
+                              </w:rPr>
+                              <w:t>Round 4 takes 0.097018 seconds to finish.</w:t>
+                            </w:r>
+                          </w:p>
+                          <w:p>
+                            <w:pPr>
+                              <w:pStyle w:val="FrameContents"/>
+                              <w:overflowPunct w:val="false"/>
+                              <w:rPr/>
+                            </w:pPr>
+                            <w:r>
+                              <w:rPr/>
+                            </w:r>
+                          </w:p>
+                          <w:p>
+                            <w:pPr>
+                              <w:pStyle w:val="FrameContents"/>
+                              <w:overflowPunct w:val="false"/>
+                              <w:rPr/>
+                            </w:pPr>
+                            <w:r>
+                              <w:rPr>
+                                <w:rFonts w:ascii="Courier New" w:hAnsi="Courier New"/>
+                                <w:color w:val="00000A"/>
+                                <w:sz w:val="20"/>
+                              </w:rPr>
+                              <w:t>Round 5</w:t>
+                            </w:r>
+                          </w:p>
+                          <w:p>
+                            <w:pPr>
+                              <w:pStyle w:val="FrameContents"/>
+                              <w:overflowPunct w:val="false"/>
+                              <w:rPr/>
+                            </w:pPr>
+                            <w:r>
+                              <w:rPr>
+                                <w:rFonts w:ascii="Courier New" w:hAnsi="Courier New"/>
+                                <w:color w:val="00000A"/>
+                                <w:sz w:val="20"/>
+                              </w:rPr>
+                              <w:t>Thread 1 cost 0.054252 to complete.</w:t>
+                            </w:r>
+                          </w:p>
+                          <w:p>
+                            <w:pPr>
+                              <w:pStyle w:val="FrameContents"/>
+                              <w:overflowPunct w:val="false"/>
+                              <w:rPr/>
+                            </w:pPr>
+                            <w:r>
+                              <w:rPr>
+                                <w:rFonts w:ascii="Courier New" w:hAnsi="Courier New"/>
+                                <w:color w:val="00000A"/>
+                                <w:sz w:val="20"/>
+                              </w:rPr>
+                              <w:t>Thread 2 cost 0.067320 to complete.</w:t>
+                            </w:r>
+                          </w:p>
+                          <w:p>
+                            <w:pPr>
+                              <w:pStyle w:val="FrameContents"/>
+                              <w:overflowPunct w:val="false"/>
+                              <w:rPr/>
+                            </w:pPr>
+                            <w:r>
+                              <w:rPr>
+                                <w:rFonts w:ascii="Courier New" w:hAnsi="Courier New"/>
+                                <w:color w:val="00000A"/>
+                                <w:sz w:val="20"/>
+                              </w:rPr>
+                              <w:t>Thread 3 cost 0.069941 to complete.</w:t>
+                            </w:r>
+                          </w:p>
+                          <w:p>
+                            <w:pPr>
+                              <w:pStyle w:val="FrameContents"/>
+                              <w:overflowPunct w:val="false"/>
+                              <w:rPr/>
+                            </w:pPr>
+                            <w:r>
+                              <w:rPr>
+                                <w:rFonts w:ascii="Courier New" w:hAnsi="Courier New"/>
+                                <w:color w:val="00000A"/>
+                                <w:sz w:val="20"/>
+                              </w:rPr>
+                              <w:t>Thread 0 cost 0.120196 to complete.</w:t>
+                            </w:r>
+                          </w:p>
+                          <w:p>
+                            <w:pPr>
+                              <w:pStyle w:val="FrameContents"/>
+                              <w:overflowPunct w:val="false"/>
+                              <w:rPr/>
+                            </w:pPr>
+                            <w:r>
+                              <w:rPr>
+                                <w:rFonts w:ascii="Courier New" w:hAnsi="Courier New"/>
+                                <w:color w:val="00000A"/>
+                                <w:sz w:val="20"/>
+                              </w:rPr>
+                              <w:t>Round 5 takes 0.121061 seconds to finish.</w:t>
+                            </w:r>
+                          </w:p>
+                          <w:p>
+                            <w:pPr>
+                              <w:pStyle w:val="FrameContents"/>
+                              <w:overflowPunct w:val="false"/>
+                              <w:rPr/>
+                            </w:pPr>
+                            <w:r>
+                              <w:rPr/>
+                            </w:r>
+                          </w:p>
+                          <w:p>
+                            <w:pPr>
+                              <w:pStyle w:val="FrameContents"/>
+                              <w:overflowPunct w:val="false"/>
+                              <w:rPr/>
+                            </w:pPr>
+                            <w:r>
+                              <w:rPr>
+                                <w:rFonts w:ascii="Courier New" w:hAnsi="Courier New"/>
+                                <w:color w:val="00000A"/>
+                                <w:sz w:val="20"/>
+                              </w:rPr>
+                              <w:t>[mandelbrot thread]:[97.018] ms</w:t>
+                            </w:r>
+                          </w:p>
+                          <w:p>
+                            <w:pPr>
+                              <w:pStyle w:val="FrameContents"/>
+                              <w:overflowPunct w:val="false"/>
+                              <w:rPr/>
+                            </w:pPr>
+                            <w:r>
+                              <w:rPr>
+                                <w:rFonts w:ascii="Courier New" w:hAnsi="Courier New"/>
+                                <w:color w:val="00000A"/>
+                                <w:sz w:val="20"/>
+                              </w:rPr>
+                              <w:t>Wrote image file mandelbrot-thread.ppm</w:t>
+                            </w:r>
+                          </w:p>
+                          <w:p>
+                            <w:pPr>
+                              <w:pStyle w:val="FrameContents"/>
+                              <w:overflowPunct w:val="false"/>
+                              <w:rPr/>
+                            </w:pPr>
+                            <w:r>
+                              <w:rPr>
+                                <w:rFonts w:ascii="Courier New" w:hAnsi="Courier New"/>
+                                <w:color w:val="00000A"/>
+                                <w:sz w:val="20"/>
+                              </w:rPr>
+                              <w:t>(2.77x speedup from 4 threads)</w:t>
+                            </w:r>
+                          </w:p>
+                          <w:p>
+                            <w:pPr>
+                              <w:pStyle w:val="FrameContents"/>
+                              <w:overflowPunct w:val="false"/>
+                              <w:rPr/>
+                            </w:pPr>
+                            <w:r>
+                              <w:rPr/>
+                            </w:r>
+                          </w:p>
+                        </w:txbxContent>
+                      </wps:txbx>
+                      <wps:bodyPr lIns="0" rIns="0" tIns="0" bIns="0">
+                        <a:spAutoFit/>
+                      </wps:bodyPr>
+                    </wps:wsp>
+                  </a:graphicData>
+                </a:graphic>
+              </wp:anchor>
+            </w:drawing>
+          </mc:Choice>
+          <mc:Fallback>
+            <w:pict>
+              <v:rect id="shape_0" ID="Shape1" stroked="f" style="position:absolute;margin-left:33.65pt;margin-top:-7.95pt;width:415.85pt;height:496.35pt">
+                <w10:wrap type="square"/>
+                <v:fill o:detectmouseclick="t" on="false"/>
+                <v:stroke color="#3465a4" joinstyle="round" endcap="flat"/>
+                <v:textbox>
+                  <w:txbxContent>
+                    <w:p>
+                      <w:pPr>
+                        <w:pStyle w:val="FrameContents"/>
+                        <w:overflowPunct w:val="false"/>
+                        <w:rPr/>
+                      </w:pPr>
+                      <w:r>
+                        <w:rPr>
+                          <w:rFonts w:ascii="Courier New" w:hAnsi="Courier New"/>
+                          <w:color w:val="00000A"/>
+                          <w:sz w:val="20"/>
+                        </w:rPr>
+                        <w:t xml:space="preserve">➜  </w:t>
+                      </w:r>
+                      <w:r>
+                        <w:rPr>
+                          <w:rFonts w:ascii="Courier New" w:hAnsi="Courier New"/>
+                          <w:color w:val="00000A"/>
+                          <w:sz w:val="20"/>
+                        </w:rPr>
+                        <w:t>prog1_mandelbrot_threads git:(master) ✗ ./mandelbrot -t4</w:t>
+                      </w:r>
+                    </w:p>
+                    <w:p>
+                      <w:pPr>
+                        <w:pStyle w:val="FrameContents"/>
+                        <w:overflowPunct w:val="false"/>
+                        <w:rPr/>
+                      </w:pPr>
+                      <w:r>
+                        <w:rPr>
+                          <w:rFonts w:ascii="Courier New" w:hAnsi="Courier New"/>
+                          <w:color w:val="00000A"/>
+                          <w:sz w:val="20"/>
+                        </w:rPr>
+                        <w:t>[mandelbrot serial]:[269.093] ms</w:t>
+                      </w:r>
+                    </w:p>
+                    <w:p>
+                      <w:pPr>
+                        <w:pStyle w:val="FrameContents"/>
+                        <w:overflowPunct w:val="false"/>
+                        <w:rPr/>
+                      </w:pPr>
+                      <w:r>
+                        <w:rPr>
+                          <w:rFonts w:ascii="Courier New" w:hAnsi="Courier New"/>
+                          <w:color w:val="00000A"/>
+                          <w:sz w:val="20"/>
+                        </w:rPr>
+                        <w:t>Wrote image file mandelbrot-serial.ppm</w:t>
+                      </w:r>
+                    </w:p>
+                    <w:p>
+                      <w:pPr>
+                        <w:pStyle w:val="FrameContents"/>
+                        <w:overflowPunct w:val="false"/>
+                        <w:rPr/>
+                      </w:pPr>
+                      <w:r>
+                        <w:rPr>
+                          <w:rFonts w:ascii="Courier New" w:hAnsi="Courier New"/>
+                          <w:color w:val="00000A"/>
+                          <w:sz w:val="20"/>
+                        </w:rPr>
+                        <w:t>Round 1</w:t>
+                      </w:r>
+                    </w:p>
+                    <w:p>
+                      <w:pPr>
+                        <w:pStyle w:val="FrameContents"/>
+                        <w:overflowPunct w:val="false"/>
+                        <w:rPr/>
+                      </w:pPr>
+                      <w:r>
+                        <w:rPr>
+                          <w:rFonts w:ascii="Courier New" w:hAnsi="Courier New"/>
+                          <w:color w:val="00000A"/>
+                          <w:sz w:val="20"/>
+                        </w:rPr>
+                        <w:t>Thread 1 cost 0.064642 to complete.</w:t>
+                      </w:r>
+                    </w:p>
+                    <w:p>
+                      <w:pPr>
+                        <w:pStyle w:val="FrameContents"/>
+                        <w:overflowPunct w:val="false"/>
+                        <w:rPr/>
+                      </w:pPr>
+                      <w:r>
+                        <w:rPr>
+                          <w:rFonts w:ascii="Courier New" w:hAnsi="Courier New"/>
+                          <w:color w:val="00000A"/>
+                          <w:sz w:val="20"/>
+                        </w:rPr>
+                        <w:t>Thread 2 cost 0.104724 to complete.</w:t>
+                      </w:r>
+                    </w:p>
+                    <w:p>
+                      <w:pPr>
+                        <w:pStyle w:val="FrameContents"/>
+                        <w:overflowPunct w:val="false"/>
+                        <w:rPr/>
+                      </w:pPr>
+                      <w:r>
+                        <w:rPr>
+                          <w:rFonts w:ascii="Courier New" w:hAnsi="Courier New"/>
+                          <w:color w:val="00000A"/>
+                          <w:sz w:val="20"/>
+                        </w:rPr>
+                        <w:t>Thread 3 cost 0.102529 to complete.</w:t>
+                      </w:r>
+                    </w:p>
+                    <w:p>
+                      <w:pPr>
+                        <w:pStyle w:val="FrameContents"/>
+                        <w:overflowPunct w:val="false"/>
+                        <w:rPr/>
+                      </w:pPr>
+                      <w:r>
+                        <w:rPr>
+                          <w:rFonts w:ascii="Courier New" w:hAnsi="Courier New"/>
+                          <w:color w:val="00000A"/>
+                          <w:sz w:val="20"/>
+                        </w:rPr>
+                        <w:t>Thread 0 cost 0.123428 to complete.</w:t>
+                      </w:r>
+                    </w:p>
+                    <w:p>
+                      <w:pPr>
+                        <w:pStyle w:val="FrameContents"/>
+                        <w:overflowPunct w:val="false"/>
+                        <w:rPr/>
+                      </w:pPr>
+                      <w:r>
+                        <w:rPr>
+                          <w:rFonts w:ascii="Courier New" w:hAnsi="Courier New"/>
+                          <w:color w:val="00000A"/>
+                          <w:sz w:val="20"/>
+                        </w:rPr>
+                        <w:t>Round 1 takes 0.124224 seconds to finish.</w:t>
+                      </w:r>
+                    </w:p>
+                    <w:p>
+                      <w:pPr>
+                        <w:pStyle w:val="FrameContents"/>
+                        <w:overflowPunct w:val="false"/>
+                        <w:rPr/>
+                      </w:pPr>
+                      <w:r>
+                        <w:rPr/>
+                      </w:r>
+                    </w:p>
+                    <w:p>
+                      <w:pPr>
+                        <w:pStyle w:val="FrameContents"/>
+                        <w:overflowPunct w:val="false"/>
+                        <w:rPr/>
+                      </w:pPr>
+                      <w:r>
+                        <w:rPr>
+                          <w:rFonts w:ascii="Courier New" w:hAnsi="Courier New"/>
+                          <w:color w:val="00000A"/>
+                          <w:sz w:val="20"/>
+                        </w:rPr>
+                        <w:t>Round 2</w:t>
+                      </w:r>
+                    </w:p>
+                    <w:p>
+                      <w:pPr>
+                        <w:pStyle w:val="FrameContents"/>
+                        <w:overflowPunct w:val="false"/>
+                        <w:rPr/>
+                      </w:pPr>
+                      <w:r>
+                        <w:rPr>
+                          <w:rFonts w:ascii="Courier New" w:hAnsi="Courier New"/>
+                          <w:color w:val="00000A"/>
+                          <w:sz w:val="20"/>
+                        </w:rPr>
+                        <w:t>Thread 2 cost 0.056366 to complete.</w:t>
+                      </w:r>
+                    </w:p>
+                    <w:p>
+                      <w:pPr>
+                        <w:pStyle w:val="FrameContents"/>
+                        <w:overflowPunct w:val="false"/>
+                        <w:rPr/>
+                      </w:pPr>
+                      <w:r>
+                        <w:rPr>
+                          <w:rFonts w:ascii="Courier New" w:hAnsi="Courier New"/>
+                          <w:color w:val="00000A"/>
+                          <w:sz w:val="20"/>
+                        </w:rPr>
+                        <w:t>Thread 3 cost 0.095534 to complete.</w:t>
+                      </w:r>
+                    </w:p>
+                    <w:p>
+                      <w:pPr>
+                        <w:pStyle w:val="FrameContents"/>
+                        <w:overflowPunct w:val="false"/>
+                        <w:rPr/>
+                      </w:pPr>
+                      <w:r>
+                        <w:rPr>
+                          <w:rFonts w:ascii="Courier New" w:hAnsi="Courier New"/>
+                          <w:color w:val="00000A"/>
+                          <w:sz w:val="20"/>
+                        </w:rPr>
+                        <w:t>Thread 0 cost 0.106928 to complete.</w:t>
+                      </w:r>
+                    </w:p>
+                    <w:p>
+                      <w:pPr>
+                        <w:pStyle w:val="FrameContents"/>
+                        <w:overflowPunct w:val="false"/>
+                        <w:rPr/>
+                      </w:pPr>
+                      <w:r>
+                        <w:rPr>
+                          <w:rFonts w:ascii="Courier New" w:hAnsi="Courier New"/>
+                          <w:color w:val="00000A"/>
+                          <w:sz w:val="20"/>
+                        </w:rPr>
+                        <w:t>Thread 1 cost 0.129635 to complete.</w:t>
+                      </w:r>
+                    </w:p>
+                    <w:p>
+                      <w:pPr>
+                        <w:pStyle w:val="FrameContents"/>
+                        <w:overflowPunct w:val="false"/>
+                        <w:rPr/>
+                      </w:pPr>
+                      <w:r>
+                        <w:rPr>
+                          <w:rFonts w:ascii="Courier New" w:hAnsi="Courier New"/>
+                          <w:color w:val="00000A"/>
+                          <w:sz w:val="20"/>
+                        </w:rPr>
+                        <w:t>Round 2 takes 0.130320 seconds to finish.</w:t>
+                      </w:r>
+                    </w:p>
+                    <w:p>
+                      <w:pPr>
+                        <w:pStyle w:val="FrameContents"/>
+                        <w:overflowPunct w:val="false"/>
+                        <w:rPr/>
+                      </w:pPr>
+                      <w:r>
+                        <w:rPr/>
+                      </w:r>
+                    </w:p>
+                    <w:p>
+                      <w:pPr>
+                        <w:pStyle w:val="FrameContents"/>
+                        <w:overflowPunct w:val="false"/>
+                        <w:rPr/>
+                      </w:pPr>
+                      <w:r>
+                        <w:rPr>
+                          <w:rFonts w:ascii="Courier New" w:hAnsi="Courier New"/>
+                          <w:color w:val="00000A"/>
+                          <w:sz w:val="20"/>
+                        </w:rPr>
+                        <w:t>Round 3</w:t>
+                      </w:r>
+                    </w:p>
+                    <w:p>
+                      <w:pPr>
+                        <w:pStyle w:val="FrameContents"/>
+                        <w:overflowPunct w:val="false"/>
+                        <w:rPr/>
+                      </w:pPr>
+                      <w:r>
+                        <w:rPr>
+                          <w:rFonts w:ascii="Courier New" w:hAnsi="Courier New"/>
+                          <w:color w:val="00000A"/>
+                          <w:sz w:val="20"/>
+                        </w:rPr>
+                        <w:t>Thread 1 cost 0.052863 to complete.</w:t>
+                      </w:r>
+                    </w:p>
+                    <w:p>
+                      <w:pPr>
+                        <w:pStyle w:val="FrameContents"/>
+                        <w:overflowPunct w:val="false"/>
+                        <w:rPr/>
+                      </w:pPr>
+                      <w:r>
+                        <w:rPr>
+                          <w:rFonts w:ascii="Courier New" w:hAnsi="Courier New"/>
+                          <w:color w:val="00000A"/>
+                          <w:sz w:val="20"/>
+                        </w:rPr>
+                        <w:t>Thread 3 cost 0.050994 to complete.</w:t>
+                      </w:r>
+                    </w:p>
+                    <w:p>
+                      <w:pPr>
+                        <w:pStyle w:val="FrameContents"/>
+                        <w:overflowPunct w:val="false"/>
+                        <w:rPr/>
+                      </w:pPr>
+                      <w:r>
+                        <w:rPr>
+                          <w:rFonts w:ascii="Courier New" w:hAnsi="Courier New"/>
+                          <w:color w:val="00000A"/>
+                          <w:sz w:val="20"/>
+                        </w:rPr>
+                        <w:t>Thread 2 cost 0.068693 to complete.</w:t>
+                      </w:r>
+                    </w:p>
+                    <w:p>
+                      <w:pPr>
+                        <w:pStyle w:val="FrameContents"/>
+                        <w:overflowPunct w:val="false"/>
+                        <w:rPr/>
+                      </w:pPr>
+                      <w:r>
+                        <w:rPr>
+                          <w:rFonts w:ascii="Courier New" w:hAnsi="Courier New"/>
+                          <w:color w:val="00000A"/>
+                          <w:sz w:val="20"/>
+                        </w:rPr>
+                        <w:t>Thread 0 cost 0.108830 to complete.</w:t>
+                      </w:r>
+                    </w:p>
+                    <w:p>
+                      <w:pPr>
+                        <w:pStyle w:val="FrameContents"/>
+                        <w:overflowPunct w:val="false"/>
+                        <w:rPr/>
+                      </w:pPr>
+                      <w:r>
+                        <w:rPr>
+                          <w:rFonts w:ascii="Courier New" w:hAnsi="Courier New"/>
+                          <w:color w:val="00000A"/>
+                          <w:sz w:val="20"/>
+                        </w:rPr>
+                        <w:t>Round 3 takes 0.109566 seconds to finish.</w:t>
+                      </w:r>
+                    </w:p>
+                    <w:p>
+                      <w:pPr>
+                        <w:pStyle w:val="FrameContents"/>
+                        <w:overflowPunct w:val="false"/>
+                        <w:rPr/>
+                      </w:pPr>
+                      <w:r>
+                        <w:rPr/>
+                      </w:r>
+                    </w:p>
+                    <w:p>
+                      <w:pPr>
+                        <w:pStyle w:val="FrameContents"/>
+                        <w:overflowPunct w:val="false"/>
+                        <w:rPr/>
+                      </w:pPr>
+                      <w:r>
+                        <w:rPr>
+                          <w:rFonts w:ascii="Courier New" w:hAnsi="Courier New"/>
+                          <w:color w:val="00000A"/>
+                          <w:sz w:val="20"/>
+                        </w:rPr>
+                        <w:t>Round 4</w:t>
+                      </w:r>
+                    </w:p>
+                    <w:p>
+                      <w:pPr>
+                        <w:pStyle w:val="FrameContents"/>
+                        <w:overflowPunct w:val="false"/>
+                        <w:rPr/>
+                      </w:pPr>
+                      <w:r>
+                        <w:rPr>
+                          <w:rFonts w:ascii="Courier New" w:hAnsi="Courier New"/>
+                          <w:color w:val="00000A"/>
+                          <w:sz w:val="20"/>
+                        </w:rPr>
+                        <w:t>Thread 3 cost 0.073274 to complete.</w:t>
+                      </w:r>
+                    </w:p>
+                    <w:p>
+                      <w:pPr>
+                        <w:pStyle w:val="FrameContents"/>
+                        <w:overflowPunct w:val="false"/>
+                        <w:rPr/>
+                      </w:pPr>
+                      <w:r>
+                        <w:rPr>
+                          <w:rFonts w:ascii="Courier New" w:hAnsi="Courier New"/>
+                          <w:color w:val="00000A"/>
+                          <w:sz w:val="20"/>
+                        </w:rPr>
+                        <w:t>Thread 1 cost 0.088400 to complete.</w:t>
+                      </w:r>
+                    </w:p>
+                    <w:p>
+                      <w:pPr>
+                        <w:pStyle w:val="FrameContents"/>
+                        <w:overflowPunct w:val="false"/>
+                        <w:rPr/>
+                      </w:pPr>
+                      <w:r>
+                        <w:rPr>
+                          <w:rFonts w:ascii="Courier New" w:hAnsi="Courier New"/>
+                          <w:color w:val="00000A"/>
+                          <w:sz w:val="20"/>
+                        </w:rPr>
+                        <w:t>Thread 0 cost 0.090107 to complete.</w:t>
+                      </w:r>
+                    </w:p>
+                    <w:p>
+                      <w:pPr>
+                        <w:pStyle w:val="FrameContents"/>
+                        <w:overflowPunct w:val="false"/>
+                        <w:rPr/>
+                      </w:pPr>
+                      <w:r>
+                        <w:rPr>
+                          <w:rFonts w:ascii="Courier New" w:hAnsi="Courier New"/>
+                          <w:color w:val="00000A"/>
+                          <w:sz w:val="20"/>
+                        </w:rPr>
+                        <w:t>Thread 2 cost 0.080507 to complete.</w:t>
+                      </w:r>
+                    </w:p>
+                    <w:p>
+                      <w:pPr>
+                        <w:pStyle w:val="FrameContents"/>
+                        <w:overflowPunct w:val="false"/>
+                        <w:rPr/>
+                      </w:pPr>
+                      <w:r>
+                        <w:rPr>
+                          <w:rFonts w:ascii="Courier New" w:hAnsi="Courier New"/>
+                          <w:color w:val="00000A"/>
+                          <w:sz w:val="20"/>
+                        </w:rPr>
+                        <w:t>Round 4 takes 0.097018 seconds to finish.</w:t>
+                      </w:r>
+                    </w:p>
+                    <w:p>
+                      <w:pPr>
+                        <w:pStyle w:val="FrameContents"/>
+                        <w:overflowPunct w:val="false"/>
+                        <w:rPr/>
+                      </w:pPr>
+                      <w:r>
+                        <w:rPr/>
+                      </w:r>
+                    </w:p>
+                    <w:p>
+                      <w:pPr>
+                        <w:pStyle w:val="FrameContents"/>
+                        <w:overflowPunct w:val="false"/>
+                        <w:rPr/>
+                      </w:pPr>
+                      <w:r>
+                        <w:rPr>
+                          <w:rFonts w:ascii="Courier New" w:hAnsi="Courier New"/>
+                          <w:color w:val="00000A"/>
+                          <w:sz w:val="20"/>
+                        </w:rPr>
+                        <w:t>Round 5</w:t>
+                      </w:r>
+                    </w:p>
+                    <w:p>
+                      <w:pPr>
+                        <w:pStyle w:val="FrameContents"/>
+                        <w:overflowPunct w:val="false"/>
+                        <w:rPr/>
+                      </w:pPr>
+                      <w:r>
+                        <w:rPr>
+                          <w:rFonts w:ascii="Courier New" w:hAnsi="Courier New"/>
+                          <w:color w:val="00000A"/>
+                          <w:sz w:val="20"/>
+                        </w:rPr>
+                        <w:t>Thread 1 cost 0.054252 to complete.</w:t>
+                      </w:r>
+                    </w:p>
+                    <w:p>
+                      <w:pPr>
+                        <w:pStyle w:val="FrameContents"/>
+                        <w:overflowPunct w:val="false"/>
+                        <w:rPr/>
+                      </w:pPr>
+                      <w:r>
+                        <w:rPr>
+                          <w:rFonts w:ascii="Courier New" w:hAnsi="Courier New"/>
+                          <w:color w:val="00000A"/>
+                          <w:sz w:val="20"/>
+                        </w:rPr>
+                        <w:t>Thread 2 cost 0.067320 to complete.</w:t>
+                      </w:r>
+                    </w:p>
+                    <w:p>
+                      <w:pPr>
+                        <w:pStyle w:val="FrameContents"/>
+                        <w:overflowPunct w:val="false"/>
+                        <w:rPr/>
+                      </w:pPr>
+                      <w:r>
+                        <w:rPr>
+                          <w:rFonts w:ascii="Courier New" w:hAnsi="Courier New"/>
+                          <w:color w:val="00000A"/>
+                          <w:sz w:val="20"/>
+                        </w:rPr>
+                        <w:t>Thread 3 cost 0.069941 to complete.</w:t>
+                      </w:r>
+                    </w:p>
+                    <w:p>
+                      <w:pPr>
+                        <w:pStyle w:val="FrameContents"/>
+                        <w:overflowPunct w:val="false"/>
+                        <w:rPr/>
+                      </w:pPr>
+                      <w:r>
+                        <w:rPr>
+                          <w:rFonts w:ascii="Courier New" w:hAnsi="Courier New"/>
+                          <w:color w:val="00000A"/>
+                          <w:sz w:val="20"/>
+                        </w:rPr>
+                        <w:t>Thread 0 cost 0.120196 to complete.</w:t>
+                      </w:r>
+                    </w:p>
+                    <w:p>
+                      <w:pPr>
+                        <w:pStyle w:val="FrameContents"/>
+                        <w:overflowPunct w:val="false"/>
+                        <w:rPr/>
+                      </w:pPr>
+                      <w:r>
+                        <w:rPr>
+                          <w:rFonts w:ascii="Courier New" w:hAnsi="Courier New"/>
+                          <w:color w:val="00000A"/>
+                          <w:sz w:val="20"/>
+                        </w:rPr>
+                        <w:t>Round 5 takes 0.121061 seconds to finish.</w:t>
+                      </w:r>
+                    </w:p>
+                    <w:p>
+                      <w:pPr>
+                        <w:pStyle w:val="FrameContents"/>
+                        <w:overflowPunct w:val="false"/>
+                        <w:rPr/>
+                      </w:pPr>
+                      <w:r>
+                        <w:rPr/>
+                      </w:r>
+                    </w:p>
+                    <w:p>
+                      <w:pPr>
+                        <w:pStyle w:val="FrameContents"/>
+                        <w:overflowPunct w:val="false"/>
+                        <w:rPr/>
+                      </w:pPr>
+                      <w:r>
+                        <w:rPr>
+                          <w:rFonts w:ascii="Courier New" w:hAnsi="Courier New"/>
+                          <w:color w:val="00000A"/>
+                          <w:sz w:val="20"/>
+                        </w:rPr>
+                        <w:t>[mandelbrot thread]:[97.018] ms</w:t>
+                      </w:r>
+                    </w:p>
+                    <w:p>
+                      <w:pPr>
+                        <w:pStyle w:val="FrameContents"/>
+                        <w:overflowPunct w:val="false"/>
+                        <w:rPr/>
+                      </w:pPr>
+                      <w:r>
+                        <w:rPr>
+                          <w:rFonts w:ascii="Courier New" w:hAnsi="Courier New"/>
+                          <w:color w:val="00000A"/>
+                          <w:sz w:val="20"/>
+                        </w:rPr>
+                        <w:t>Wrote image file mandelbrot-thread.ppm</w:t>
+                      </w:r>
+                    </w:p>
+                    <w:p>
+                      <w:pPr>
+                        <w:pStyle w:val="FrameContents"/>
+                        <w:overflowPunct w:val="false"/>
+                        <w:rPr/>
+                      </w:pPr>
+                      <w:r>
+                        <w:rPr>
+                          <w:rFonts w:ascii="Courier New" w:hAnsi="Courier New"/>
+                          <w:color w:val="00000A"/>
+                          <w:sz w:val="20"/>
+                        </w:rPr>
+                        <w:t>(2.77x speedup from 4 threads)</w:t>
+                      </w:r>
+                    </w:p>
+                    <w:p>
+                      <w:pPr>
+                        <w:pStyle w:val="FrameContents"/>
+                        <w:overflowPunct w:val="false"/>
+                        <w:rPr/>
+                      </w:pPr>
+                      <w:r>
+                        <w:rPr/>
+                      </w:r>
+                    </w:p>
+                  </w:txbxContent>
+                </v:textbox>
+              </v:rect>
+            </w:pict>
+          </mc:Fallback>
+        </mc:AlternateContent>
+      </w:r>
+      <w:r>
+        <w:rPr/>
+        <w:t>Ans: It is obvious in some case that one thread takes much longer than other threads to finish the task. One of the reasons might be cache miss on the core the slowest thread is assigned to, and another reason might be some hazards in the pipeline (not sure).</w:t>
       </w:r>
     </w:p>
     <w:p>
@@ -1852,6 +3238,27 @@
         <w:pStyle w:val="Normal"/>
         <w:numPr>
           <w:ilvl w:val="0"/>
+          <w:numId w:val="0"/>
+        </w:numPr>
+        <w:spacing w:before="280" w:after="280"/>
+        <w:ind w:left="720" w:hanging="0"/>
+        <w:rPr/>
+      </w:pPr>
+      <w:r>
+        <w:rPr>
+          <w:rFonts w:eastAsia="Times New Roman" w:cs="Times New Roman" w:ascii="Helvetica" w:hAnsi="Helvetica"/>
+          <w:color w:val="505050"/>
+          <w:sz w:val="22"/>
+          <w:szCs w:val="22"/>
+        </w:rPr>
+        <w:t>Ans: The implementation is given in the code.</w:t>
+      </w:r>
+    </w:p>
+    <w:p>
+      <w:pPr>
+        <w:pStyle w:val="Normal"/>
+        <w:numPr>
+          <w:ilvl w:val="0"/>
           <w:numId w:val="5"/>
         </w:numPr>
         <w:spacing w:before="280" w:after="280"/>
@@ -1937,6 +3344,822 @@
           <w:szCs w:val="22"/>
         </w:rPr>
         <w:t> changes? Why?</w:t>
+      </w:r>
+    </w:p>
+    <w:p>
+      <w:pPr>
+        <w:pStyle w:val="Normal"/>
+        <w:spacing w:before="280" w:after="280"/>
+        <w:rPr/>
+      </w:pPr>
+      <w:r>
+        <w:rPr/>
+        <mc:AlternateContent>
+          <mc:Choice Requires="wps">
+            <w:drawing>
+              <wp:anchor behindDoc="0" distT="0" distB="0" distL="0" distR="0" simplePos="0" locked="0" layoutInCell="1" allowOverlap="1" relativeHeight="4">
+                <wp:simplePos x="0" y="0"/>
+                <wp:positionH relativeFrom="column">
+                  <wp:posOffset>267335</wp:posOffset>
+                </wp:positionH>
+                <wp:positionV relativeFrom="paragraph">
+                  <wp:posOffset>123825</wp:posOffset>
+                </wp:positionV>
+                <wp:extent cx="5556885" cy="3458845"/>
+                <wp:effectExtent l="0" t="0" r="0" b="0"/>
+                <wp:wrapSquare wrapText="bothSides"/>
+                <wp:docPr id="6" name="Shape2"/>
+                <a:graphic xmlns:a="http://schemas.openxmlformats.org/drawingml/2006/main">
+                  <a:graphicData uri="http://schemas.microsoft.com/office/word/2010/wordprocessingShape">
+                    <wps:wsp>
+                      <wps:cNvSpPr/>
+                      <wps:spPr>
+                        <a:xfrm>
+                          <a:off x="0" y="0"/>
+                          <a:ext cx="5556240" cy="3458160"/>
+                        </a:xfrm>
+                        <a:prstGeom prst="rect">
+                          <a:avLst/>
+                        </a:prstGeom>
+                        <a:noFill/>
+                        <a:ln>
+                          <a:noFill/>
+                        </a:ln>
+                      </wps:spPr>
+                      <wps:style>
+                        <a:lnRef idx="0"/>
+                        <a:fillRef idx="0"/>
+                        <a:effectRef idx="0"/>
+                        <a:fontRef idx="minor"/>
+                      </wps:style>
+                      <wps:txbx>
+                        <w:txbxContent>
+                          <w:p>
+                            <w:pPr>
+                              <w:pStyle w:val="FrameContents"/>
+                              <w:overflowPunct w:val="false"/>
+                              <w:rPr/>
+                            </w:pPr>
+                            <w:r>
+                              <w:rPr>
+                                <w:rFonts w:ascii="Courier New" w:hAnsi="Courier New"/>
+                                <w:color w:val="00000A"/>
+                                <w:sz w:val="20"/>
+                              </w:rPr>
+                              <w:t>****************** Printing Vector Unit Statistics *******************</w:t>
+                            </w:r>
+                          </w:p>
+                          <w:p>
+                            <w:pPr>
+                              <w:pStyle w:val="FrameContents"/>
+                              <w:overflowPunct w:val="false"/>
+                              <w:rPr/>
+                            </w:pPr>
+                            <w:r>
+                              <w:rPr>
+                                <w:rFonts w:ascii="Courier New" w:hAnsi="Courier New"/>
+                                <w:color w:val="00000A"/>
+                                <w:sz w:val="20"/>
+                              </w:rPr>
+                              <w:t>Vector Width:              2</w:t>
+                            </w:r>
+                          </w:p>
+                          <w:p>
+                            <w:pPr>
+                              <w:pStyle w:val="FrameContents"/>
+                              <w:overflowPunct w:val="false"/>
+                              <w:rPr/>
+                            </w:pPr>
+                            <w:r>
+                              <w:rPr>
+                                <w:rFonts w:ascii="Courier New" w:hAnsi="Courier New"/>
+                                <w:color w:val="00000A"/>
+                                <w:sz w:val="20"/>
+                              </w:rPr>
+                              <w:t>Total Vector Instructions: 177728</w:t>
+                            </w:r>
+                          </w:p>
+                          <w:p>
+                            <w:pPr>
+                              <w:pStyle w:val="FrameContents"/>
+                              <w:overflowPunct w:val="false"/>
+                              <w:rPr/>
+                            </w:pPr>
+                            <w:r>
+                              <w:rPr>
+                                <w:rFonts w:ascii="Courier New" w:hAnsi="Courier New"/>
+                                <w:color w:val="00000A"/>
+                                <w:sz w:val="20"/>
+                              </w:rPr>
+                              <w:t>Vector Utilization:        78.590036%</w:t>
+                            </w:r>
+                          </w:p>
+                          <w:p>
+                            <w:pPr>
+                              <w:pStyle w:val="FrameContents"/>
+                              <w:overflowPunct w:val="false"/>
+                              <w:rPr/>
+                            </w:pPr>
+                            <w:r>
+                              <w:rPr>
+                                <w:rFonts w:ascii="Courier New" w:hAnsi="Courier New"/>
+                                <w:color w:val="00000A"/>
+                                <w:sz w:val="20"/>
+                              </w:rPr>
+                              <w:t>Utilized Vector Lanes:     279353</w:t>
+                            </w:r>
+                          </w:p>
+                          <w:p>
+                            <w:pPr>
+                              <w:pStyle w:val="FrameContents"/>
+                              <w:overflowPunct w:val="false"/>
+                              <w:rPr/>
+                            </w:pPr>
+                            <w:r>
+                              <w:rPr>
+                                <w:rFonts w:ascii="Courier New" w:hAnsi="Courier New"/>
+                                <w:color w:val="00000A"/>
+                                <w:sz w:val="20"/>
+                              </w:rPr>
+                              <w:t>Total Vector Lanes:        355456</w:t>
+                            </w:r>
+                          </w:p>
+                          <w:p>
+                            <w:pPr>
+                              <w:pStyle w:val="FrameContents"/>
+                              <w:overflowPunct w:val="false"/>
+                              <w:rPr/>
+                            </w:pPr>
+                            <w:r>
+                              <w:rPr>
+                                <w:rFonts w:ascii="Courier New" w:hAnsi="Courier New"/>
+                                <w:color w:val="00000A"/>
+                                <w:sz w:val="20"/>
+                              </w:rPr>
+                              <w:t>****************** Printing Vector Unit Statistics *******************</w:t>
+                            </w:r>
+                          </w:p>
+                          <w:p>
+                            <w:pPr>
+                              <w:pStyle w:val="FrameContents"/>
+                              <w:overflowPunct w:val="false"/>
+                              <w:rPr/>
+                            </w:pPr>
+                            <w:r>
+                              <w:rPr>
+                                <w:rFonts w:ascii="Courier New" w:hAnsi="Courier New"/>
+                                <w:color w:val="00000A"/>
+                                <w:sz w:val="20"/>
+                              </w:rPr>
+                              <w:t>Vector Width:              4</w:t>
+                            </w:r>
+                          </w:p>
+                          <w:p>
+                            <w:pPr>
+                              <w:pStyle w:val="FrameContents"/>
+                              <w:overflowPunct w:val="false"/>
+                              <w:rPr/>
+                            </w:pPr>
+                            <w:r>
+                              <w:rPr>
+                                <w:rFonts w:ascii="Courier New" w:hAnsi="Courier New"/>
+                                <w:color w:val="00000A"/>
+                                <w:sz w:val="20"/>
+                              </w:rPr>
+                              <w:t>Total Vector Instructions: 102076</w:t>
+                            </w:r>
+                          </w:p>
+                          <w:p>
+                            <w:pPr>
+                              <w:pStyle w:val="FrameContents"/>
+                              <w:overflowPunct w:val="false"/>
+                              <w:rPr/>
+                            </w:pPr>
+                            <w:r>
+                              <w:rPr>
+                                <w:rFonts w:ascii="Courier New" w:hAnsi="Courier New"/>
+                                <w:color w:val="00000A"/>
+                                <w:sz w:val="20"/>
+                              </w:rPr>
+                              <w:t>Vector Utilization:        71.655188%</w:t>
+                            </w:r>
+                          </w:p>
+                          <w:p>
+                            <w:pPr>
+                              <w:pStyle w:val="FrameContents"/>
+                              <w:overflowPunct w:val="false"/>
+                              <w:rPr/>
+                            </w:pPr>
+                            <w:r>
+                              <w:rPr>
+                                <w:rFonts w:ascii="Courier New" w:hAnsi="Courier New"/>
+                                <w:color w:val="00000A"/>
+                                <w:sz w:val="20"/>
+                              </w:rPr>
+                              <w:t>Utilized Vector Lanes:     292571</w:t>
+                            </w:r>
+                          </w:p>
+                          <w:p>
+                            <w:pPr>
+                              <w:pStyle w:val="FrameContents"/>
+                              <w:overflowPunct w:val="false"/>
+                              <w:rPr/>
+                            </w:pPr>
+                            <w:r>
+                              <w:rPr>
+                                <w:rFonts w:ascii="Courier New" w:hAnsi="Courier New"/>
+                                <w:color w:val="00000A"/>
+                                <w:sz w:val="20"/>
+                              </w:rPr>
+                              <w:t>Total Vector Lanes:        408304</w:t>
+                            </w:r>
+                          </w:p>
+                          <w:p>
+                            <w:pPr>
+                              <w:pStyle w:val="FrameContents"/>
+                              <w:overflowPunct w:val="false"/>
+                              <w:rPr/>
+                            </w:pPr>
+                            <w:r>
+                              <w:rPr>
+                                <w:rFonts w:ascii="Courier New" w:hAnsi="Courier New"/>
+                                <w:color w:val="00000A"/>
+                                <w:sz w:val="20"/>
+                              </w:rPr>
+                              <w:t>****************** Printing Vector Unit Statistics *******************</w:t>
+                            </w:r>
+                          </w:p>
+                          <w:p>
+                            <w:pPr>
+                              <w:pStyle w:val="FrameContents"/>
+                              <w:overflowPunct w:val="false"/>
+                              <w:rPr/>
+                            </w:pPr>
+                            <w:r>
+                              <w:rPr>
+                                <w:rFonts w:ascii="Courier New" w:hAnsi="Courier New"/>
+                                <w:color w:val="00000A"/>
+                                <w:sz w:val="20"/>
+                              </w:rPr>
+                              <w:t>Vector Width:              8</w:t>
+                            </w:r>
+                          </w:p>
+                          <w:p>
+                            <w:pPr>
+                              <w:pStyle w:val="FrameContents"/>
+                              <w:overflowPunct w:val="false"/>
+                              <w:rPr/>
+                            </w:pPr>
+                            <w:r>
+                              <w:rPr>
+                                <w:rFonts w:ascii="Courier New" w:hAnsi="Courier New"/>
+                                <w:color w:val="00000A"/>
+                                <w:sz w:val="20"/>
+                              </w:rPr>
+                              <w:t>Total Vector Instructions: 55378</w:t>
+                            </w:r>
+                          </w:p>
+                          <w:p>
+                            <w:pPr>
+                              <w:pStyle w:val="FrameContents"/>
+                              <w:overflowPunct w:val="false"/>
+                              <w:rPr/>
+                            </w:pPr>
+                            <w:r>
+                              <w:rPr>
+                                <w:rFonts w:ascii="Courier New" w:hAnsi="Courier New"/>
+                                <w:color w:val="00000A"/>
+                                <w:sz w:val="20"/>
+                              </w:rPr>
+                              <w:t>Vector Utilization:        68.001508%</w:t>
+                            </w:r>
+                          </w:p>
+                          <w:p>
+                            <w:pPr>
+                              <w:pStyle w:val="FrameContents"/>
+                              <w:overflowPunct w:val="false"/>
+                              <w:rPr/>
+                            </w:pPr>
+                            <w:r>
+                              <w:rPr>
+                                <w:rFonts w:ascii="Courier New" w:hAnsi="Courier New"/>
+                                <w:color w:val="00000A"/>
+                                <w:sz w:val="20"/>
+                              </w:rPr>
+                              <w:t>Utilized Vector Lanes:     301263</w:t>
+                            </w:r>
+                          </w:p>
+                          <w:p>
+                            <w:pPr>
+                              <w:pStyle w:val="FrameContents"/>
+                              <w:overflowPunct w:val="false"/>
+                              <w:rPr/>
+                            </w:pPr>
+                            <w:r>
+                              <w:rPr>
+                                <w:rFonts w:ascii="Courier New" w:hAnsi="Courier New"/>
+                                <w:color w:val="00000A"/>
+                                <w:sz w:val="20"/>
+                              </w:rPr>
+                              <w:t>Total Vector Lanes:        443024</w:t>
+                            </w:r>
+                          </w:p>
+                          <w:p>
+                            <w:pPr>
+                              <w:pStyle w:val="FrameContents"/>
+                              <w:overflowPunct w:val="false"/>
+                              <w:rPr/>
+                            </w:pPr>
+                            <w:r>
+                              <w:rPr>
+                                <w:rFonts w:ascii="Courier New" w:hAnsi="Courier New"/>
+                                <w:color w:val="00000A"/>
+                                <w:sz w:val="20"/>
+                              </w:rPr>
+                              <w:t>****************** Printing Vector Unit Statistics *******************</w:t>
+                            </w:r>
+                          </w:p>
+                          <w:p>
+                            <w:pPr>
+                              <w:pStyle w:val="FrameContents"/>
+                              <w:overflowPunct w:val="false"/>
+                              <w:rPr/>
+                            </w:pPr>
+                            <w:r>
+                              <w:rPr>
+                                <w:rFonts w:ascii="Courier New" w:hAnsi="Courier New"/>
+                                <w:color w:val="00000A"/>
+                                <w:sz w:val="20"/>
+                              </w:rPr>
+                              <w:t>Vector Width:              16</w:t>
+                            </w:r>
+                          </w:p>
+                          <w:p>
+                            <w:pPr>
+                              <w:pStyle w:val="FrameContents"/>
+                              <w:overflowPunct w:val="false"/>
+                              <w:rPr/>
+                            </w:pPr>
+                            <w:r>
+                              <w:rPr>
+                                <w:rFonts w:ascii="Courier New" w:hAnsi="Courier New"/>
+                                <w:color w:val="00000A"/>
+                                <w:sz w:val="20"/>
+                              </w:rPr>
+                              <w:t>Total Vector Instructions: 28843</w:t>
+                            </w:r>
+                          </w:p>
+                          <w:p>
+                            <w:pPr>
+                              <w:pStyle w:val="FrameContents"/>
+                              <w:overflowPunct w:val="false"/>
+                              <w:rPr/>
+                            </w:pPr>
+                            <w:r>
+                              <w:rPr>
+                                <w:rFonts w:ascii="Courier New" w:hAnsi="Courier New"/>
+                                <w:color w:val="00000A"/>
+                                <w:sz w:val="20"/>
+                              </w:rPr>
+                              <w:t>Vector Utilization:        66.286231%</w:t>
+                            </w:r>
+                          </w:p>
+                          <w:p>
+                            <w:pPr>
+                              <w:pStyle w:val="FrameContents"/>
+                              <w:overflowPunct w:val="false"/>
+                              <w:rPr/>
+                            </w:pPr>
+                            <w:r>
+                              <w:rPr>
+                                <w:rFonts w:ascii="Courier New" w:hAnsi="Courier New"/>
+                                <w:color w:val="00000A"/>
+                                <w:sz w:val="20"/>
+                              </w:rPr>
+                              <w:t>Utilized Vector Lanes:     305903</w:t>
+                            </w:r>
+                          </w:p>
+                          <w:p>
+                            <w:pPr>
+                              <w:pStyle w:val="FrameContents"/>
+                              <w:overflowPunct w:val="false"/>
+                              <w:rPr/>
+                            </w:pPr>
+                            <w:r>
+                              <w:rPr>
+                                <w:rFonts w:ascii="Courier New" w:hAnsi="Courier New"/>
+                                <w:color w:val="00000A"/>
+                                <w:sz w:val="20"/>
+                              </w:rPr>
+                              <w:t>Total Vector Lanes:        461488</w:t>
+                            </w:r>
+                          </w:p>
+                        </w:txbxContent>
+                      </wps:txbx>
+                      <wps:bodyPr lIns="0" rIns="0" tIns="0" bIns="0">
+                        <a:spAutoFit/>
+                      </wps:bodyPr>
+                    </wps:wsp>
+                  </a:graphicData>
+                </a:graphic>
+              </wp:anchor>
+            </w:drawing>
+          </mc:Choice>
+          <mc:Fallback>
+            <w:pict>
+              <v:rect id="shape_0" ID="Shape2" stroked="f" style="position:absolute;margin-left:21.05pt;margin-top:9.75pt;width:437.45pt;height:272.25pt">
+                <w10:wrap type="square"/>
+                <v:fill o:detectmouseclick="t" on="false"/>
+                <v:stroke color="#3465a4" joinstyle="round" endcap="flat"/>
+                <v:textbox>
+                  <w:txbxContent>
+                    <w:p>
+                      <w:pPr>
+                        <w:pStyle w:val="FrameContents"/>
+                        <w:overflowPunct w:val="false"/>
+                        <w:rPr/>
+                      </w:pPr>
+                      <w:r>
+                        <w:rPr>
+                          <w:rFonts w:ascii="Courier New" w:hAnsi="Courier New"/>
+                          <w:color w:val="00000A"/>
+                          <w:sz w:val="20"/>
+                        </w:rPr>
+                        <w:t>****************** Printing Vector Unit Statistics *******************</w:t>
+                      </w:r>
+                    </w:p>
+                    <w:p>
+                      <w:pPr>
+                        <w:pStyle w:val="FrameContents"/>
+                        <w:overflowPunct w:val="false"/>
+                        <w:rPr/>
+                      </w:pPr>
+                      <w:r>
+                        <w:rPr>
+                          <w:rFonts w:ascii="Courier New" w:hAnsi="Courier New"/>
+                          <w:color w:val="00000A"/>
+                          <w:sz w:val="20"/>
+                        </w:rPr>
+                        <w:t>Vector Width:              2</w:t>
+                      </w:r>
+                    </w:p>
+                    <w:p>
+                      <w:pPr>
+                        <w:pStyle w:val="FrameContents"/>
+                        <w:overflowPunct w:val="false"/>
+                        <w:rPr/>
+                      </w:pPr>
+                      <w:r>
+                        <w:rPr>
+                          <w:rFonts w:ascii="Courier New" w:hAnsi="Courier New"/>
+                          <w:color w:val="00000A"/>
+                          <w:sz w:val="20"/>
+                        </w:rPr>
+                        <w:t>Total Vector Instructions: 177728</w:t>
+                      </w:r>
+                    </w:p>
+                    <w:p>
+                      <w:pPr>
+                        <w:pStyle w:val="FrameContents"/>
+                        <w:overflowPunct w:val="false"/>
+                        <w:rPr/>
+                      </w:pPr>
+                      <w:r>
+                        <w:rPr>
+                          <w:rFonts w:ascii="Courier New" w:hAnsi="Courier New"/>
+                          <w:color w:val="00000A"/>
+                          <w:sz w:val="20"/>
+                        </w:rPr>
+                        <w:t>Vector Utilization:        78.590036%</w:t>
+                      </w:r>
+                    </w:p>
+                    <w:p>
+                      <w:pPr>
+                        <w:pStyle w:val="FrameContents"/>
+                        <w:overflowPunct w:val="false"/>
+                        <w:rPr/>
+                      </w:pPr>
+                      <w:r>
+                        <w:rPr>
+                          <w:rFonts w:ascii="Courier New" w:hAnsi="Courier New"/>
+                          <w:color w:val="00000A"/>
+                          <w:sz w:val="20"/>
+                        </w:rPr>
+                        <w:t>Utilized Vector Lanes:     279353</w:t>
+                      </w:r>
+                    </w:p>
+                    <w:p>
+                      <w:pPr>
+                        <w:pStyle w:val="FrameContents"/>
+                        <w:overflowPunct w:val="false"/>
+                        <w:rPr/>
+                      </w:pPr>
+                      <w:r>
+                        <w:rPr>
+                          <w:rFonts w:ascii="Courier New" w:hAnsi="Courier New"/>
+                          <w:color w:val="00000A"/>
+                          <w:sz w:val="20"/>
+                        </w:rPr>
+                        <w:t>Total Vector Lanes:        355456</w:t>
+                      </w:r>
+                    </w:p>
+                    <w:p>
+                      <w:pPr>
+                        <w:pStyle w:val="FrameContents"/>
+                        <w:overflowPunct w:val="false"/>
+                        <w:rPr/>
+                      </w:pPr>
+                      <w:r>
+                        <w:rPr>
+                          <w:rFonts w:ascii="Courier New" w:hAnsi="Courier New"/>
+                          <w:color w:val="00000A"/>
+                          <w:sz w:val="20"/>
+                        </w:rPr>
+                        <w:t>****************** Printing Vector Unit Statistics *******************</w:t>
+                      </w:r>
+                    </w:p>
+                    <w:p>
+                      <w:pPr>
+                        <w:pStyle w:val="FrameContents"/>
+                        <w:overflowPunct w:val="false"/>
+                        <w:rPr/>
+                      </w:pPr>
+                      <w:r>
+                        <w:rPr>
+                          <w:rFonts w:ascii="Courier New" w:hAnsi="Courier New"/>
+                          <w:color w:val="00000A"/>
+                          <w:sz w:val="20"/>
+                        </w:rPr>
+                        <w:t>Vector Width:              4</w:t>
+                      </w:r>
+                    </w:p>
+                    <w:p>
+                      <w:pPr>
+                        <w:pStyle w:val="FrameContents"/>
+                        <w:overflowPunct w:val="false"/>
+                        <w:rPr/>
+                      </w:pPr>
+                      <w:r>
+                        <w:rPr>
+                          <w:rFonts w:ascii="Courier New" w:hAnsi="Courier New"/>
+                          <w:color w:val="00000A"/>
+                          <w:sz w:val="20"/>
+                        </w:rPr>
+                        <w:t>Total Vector Instructions: 102076</w:t>
+                      </w:r>
+                    </w:p>
+                    <w:p>
+                      <w:pPr>
+                        <w:pStyle w:val="FrameContents"/>
+                        <w:overflowPunct w:val="false"/>
+                        <w:rPr/>
+                      </w:pPr>
+                      <w:r>
+                        <w:rPr>
+                          <w:rFonts w:ascii="Courier New" w:hAnsi="Courier New"/>
+                          <w:color w:val="00000A"/>
+                          <w:sz w:val="20"/>
+                        </w:rPr>
+                        <w:t>Vector Utilization:        71.655188%</w:t>
+                      </w:r>
+                    </w:p>
+                    <w:p>
+                      <w:pPr>
+                        <w:pStyle w:val="FrameContents"/>
+                        <w:overflowPunct w:val="false"/>
+                        <w:rPr/>
+                      </w:pPr>
+                      <w:r>
+                        <w:rPr>
+                          <w:rFonts w:ascii="Courier New" w:hAnsi="Courier New"/>
+                          <w:color w:val="00000A"/>
+                          <w:sz w:val="20"/>
+                        </w:rPr>
+                        <w:t>Utilized Vector Lanes:     292571</w:t>
+                      </w:r>
+                    </w:p>
+                    <w:p>
+                      <w:pPr>
+                        <w:pStyle w:val="FrameContents"/>
+                        <w:overflowPunct w:val="false"/>
+                        <w:rPr/>
+                      </w:pPr>
+                      <w:r>
+                        <w:rPr>
+                          <w:rFonts w:ascii="Courier New" w:hAnsi="Courier New"/>
+                          <w:color w:val="00000A"/>
+                          <w:sz w:val="20"/>
+                        </w:rPr>
+                        <w:t>Total Vector Lanes:        408304</w:t>
+                      </w:r>
+                    </w:p>
+                    <w:p>
+                      <w:pPr>
+                        <w:pStyle w:val="FrameContents"/>
+                        <w:overflowPunct w:val="false"/>
+                        <w:rPr/>
+                      </w:pPr>
+                      <w:r>
+                        <w:rPr>
+                          <w:rFonts w:ascii="Courier New" w:hAnsi="Courier New"/>
+                          <w:color w:val="00000A"/>
+                          <w:sz w:val="20"/>
+                        </w:rPr>
+                        <w:t>****************** Printing Vector Unit Statistics *******************</w:t>
+                      </w:r>
+                    </w:p>
+                    <w:p>
+                      <w:pPr>
+                        <w:pStyle w:val="FrameContents"/>
+                        <w:overflowPunct w:val="false"/>
+                        <w:rPr/>
+                      </w:pPr>
+                      <w:r>
+                        <w:rPr>
+                          <w:rFonts w:ascii="Courier New" w:hAnsi="Courier New"/>
+                          <w:color w:val="00000A"/>
+                          <w:sz w:val="20"/>
+                        </w:rPr>
+                        <w:t>Vector Width:              8</w:t>
+                      </w:r>
+                    </w:p>
+                    <w:p>
+                      <w:pPr>
+                        <w:pStyle w:val="FrameContents"/>
+                        <w:overflowPunct w:val="false"/>
+                        <w:rPr/>
+                      </w:pPr>
+                      <w:r>
+                        <w:rPr>
+                          <w:rFonts w:ascii="Courier New" w:hAnsi="Courier New"/>
+                          <w:color w:val="00000A"/>
+                          <w:sz w:val="20"/>
+                        </w:rPr>
+                        <w:t>Total Vector Instructions: 55378</w:t>
+                      </w:r>
+                    </w:p>
+                    <w:p>
+                      <w:pPr>
+                        <w:pStyle w:val="FrameContents"/>
+                        <w:overflowPunct w:val="false"/>
+                        <w:rPr/>
+                      </w:pPr>
+                      <w:r>
+                        <w:rPr>
+                          <w:rFonts w:ascii="Courier New" w:hAnsi="Courier New"/>
+                          <w:color w:val="00000A"/>
+                          <w:sz w:val="20"/>
+                        </w:rPr>
+                        <w:t>Vector Utilization:        68.001508%</w:t>
+                      </w:r>
+                    </w:p>
+                    <w:p>
+                      <w:pPr>
+                        <w:pStyle w:val="FrameContents"/>
+                        <w:overflowPunct w:val="false"/>
+                        <w:rPr/>
+                      </w:pPr>
+                      <w:r>
+                        <w:rPr>
+                          <w:rFonts w:ascii="Courier New" w:hAnsi="Courier New"/>
+                          <w:color w:val="00000A"/>
+                          <w:sz w:val="20"/>
+                        </w:rPr>
+                        <w:t>Utilized Vector Lanes:     301263</w:t>
+                      </w:r>
+                    </w:p>
+                    <w:p>
+                      <w:pPr>
+                        <w:pStyle w:val="FrameContents"/>
+                        <w:overflowPunct w:val="false"/>
+                        <w:rPr/>
+                      </w:pPr>
+                      <w:r>
+                        <w:rPr>
+                          <w:rFonts w:ascii="Courier New" w:hAnsi="Courier New"/>
+                          <w:color w:val="00000A"/>
+                          <w:sz w:val="20"/>
+                        </w:rPr>
+                        <w:t>Total Vector Lanes:        443024</w:t>
+                      </w:r>
+                    </w:p>
+                    <w:p>
+                      <w:pPr>
+                        <w:pStyle w:val="FrameContents"/>
+                        <w:overflowPunct w:val="false"/>
+                        <w:rPr/>
+                      </w:pPr>
+                      <w:r>
+                        <w:rPr>
+                          <w:rFonts w:ascii="Courier New" w:hAnsi="Courier New"/>
+                          <w:color w:val="00000A"/>
+                          <w:sz w:val="20"/>
+                        </w:rPr>
+                        <w:t>****************** Printing Vector Unit Statistics *******************</w:t>
+                      </w:r>
+                    </w:p>
+                    <w:p>
+                      <w:pPr>
+                        <w:pStyle w:val="FrameContents"/>
+                        <w:overflowPunct w:val="false"/>
+                        <w:rPr/>
+                      </w:pPr>
+                      <w:r>
+                        <w:rPr>
+                          <w:rFonts w:ascii="Courier New" w:hAnsi="Courier New"/>
+                          <w:color w:val="00000A"/>
+                          <w:sz w:val="20"/>
+                        </w:rPr>
+                        <w:t>Vector Width:              16</w:t>
+                      </w:r>
+                    </w:p>
+                    <w:p>
+                      <w:pPr>
+                        <w:pStyle w:val="FrameContents"/>
+                        <w:overflowPunct w:val="false"/>
+                        <w:rPr/>
+                      </w:pPr>
+                      <w:r>
+                        <w:rPr>
+                          <w:rFonts w:ascii="Courier New" w:hAnsi="Courier New"/>
+                          <w:color w:val="00000A"/>
+                          <w:sz w:val="20"/>
+                        </w:rPr>
+                        <w:t>Total Vector Instructions: 28843</w:t>
+                      </w:r>
+                    </w:p>
+                    <w:p>
+                      <w:pPr>
+                        <w:pStyle w:val="FrameContents"/>
+                        <w:overflowPunct w:val="false"/>
+                        <w:rPr/>
+                      </w:pPr>
+                      <w:r>
+                        <w:rPr>
+                          <w:rFonts w:ascii="Courier New" w:hAnsi="Courier New"/>
+                          <w:color w:val="00000A"/>
+                          <w:sz w:val="20"/>
+                        </w:rPr>
+                        <w:t>Vector Utilization:        66.286231%</w:t>
+                      </w:r>
+                    </w:p>
+                    <w:p>
+                      <w:pPr>
+                        <w:pStyle w:val="FrameContents"/>
+                        <w:overflowPunct w:val="false"/>
+                        <w:rPr/>
+                      </w:pPr>
+                      <w:r>
+                        <w:rPr>
+                          <w:rFonts w:ascii="Courier New" w:hAnsi="Courier New"/>
+                          <w:color w:val="00000A"/>
+                          <w:sz w:val="20"/>
+                        </w:rPr>
+                        <w:t>Utilized Vector Lanes:     305903</w:t>
+                      </w:r>
+                    </w:p>
+                    <w:p>
+                      <w:pPr>
+                        <w:pStyle w:val="FrameContents"/>
+                        <w:overflowPunct w:val="false"/>
+                        <w:rPr/>
+                      </w:pPr>
+                      <w:r>
+                        <w:rPr>
+                          <w:rFonts w:ascii="Courier New" w:hAnsi="Courier New"/>
+                          <w:color w:val="00000A"/>
+                          <w:sz w:val="20"/>
+                        </w:rPr>
+                        <w:t>Total Vector Lanes:        461488</w:t>
+                      </w:r>
+                    </w:p>
+                  </w:txbxContent>
+                </v:textbox>
+              </v:rect>
+            </w:pict>
+          </mc:Fallback>
+        </mc:AlternateContent>
+      </w:r>
+    </w:p>
+    <w:p>
+      <w:pPr>
+        <w:pStyle w:val="Normal"/>
+        <w:numPr>
+          <w:ilvl w:val="0"/>
+          <w:numId w:val="0"/>
+        </w:numPr>
+        <w:spacing w:before="280" w:after="280"/>
+        <w:ind w:left="720" w:hanging="0"/>
+        <w:rPr/>
+      </w:pPr>
+      <w:r>
+        <w:rPr>
+          <w:rFonts w:eastAsia="Times New Roman" w:cs="Times New Roman" w:ascii="Helvetica" w:hAnsi="Helvetica"/>
+          <w:color w:val="505050"/>
+          <w:sz w:val="22"/>
+          <w:szCs w:val="22"/>
+        </w:rPr>
+        <w:t>Ans: Vector utilization decreases as vector width grows. This is reasonable since when in the extreme case, the vector width just equals to the length of the vector to be calculated, there will not exist any vectorized computation. Instead, it degrades to normal iterative computation.</w:t>
       </w:r>
     </w:p>
     <w:p>
@@ -5406,7 +7629,7 @@
         </w:rPr>
         <w:t>Before proceeding, you are encouraged to familiarize yourself with ISPC language constructs by reading through the ISPC walkthrough available at </w:t>
       </w:r>
-      <w:hyperlink r:id="rId7">
+      <w:hyperlink r:id="rId8">
         <w:r>
           <w:rPr>
             <w:rStyle w:val="InternetLink"/>
@@ -5538,12 +7761,7 @@
         <w:pStyle w:val="Normal"/>
         <w:spacing w:before="280" w:after="280"/>
         <w:ind w:left="720" w:right="0" w:hanging="0"/>
-        <w:rPr>
-          <w:rFonts w:ascii="Helvetica" w:hAnsi="Helvetica" w:cs="Times New Roman"/>
-          <w:color w:val="505050"/>
-          <w:sz w:val="22"/>
-          <w:szCs w:val="22"/>
-        </w:rPr>
+        <w:rPr/>
       </w:pPr>
       <w:r>
         <w:rPr>
@@ -5553,6 +7771,23 @@
           <w:szCs w:val="22"/>
         </w:rPr>
         <w:t>We remind you that for the code described in this subsection, the ISPC compiler maps gangs of program instances to SIMD instructions executed on a single core. This parallelization scheme differs from that of Program 1, where speedup was achieved by running threads on multiple cores.</w:t>
+      </w:r>
+    </w:p>
+    <w:p>
+      <w:pPr>
+        <w:pStyle w:val="Normal"/>
+        <w:spacing w:before="280" w:after="280"/>
+        <w:ind w:left="720" w:right="0" w:hanging="0"/>
+        <w:rPr/>
+      </w:pPr>
+      <w:r>
+        <w:rPr>
+          <w:rFonts w:cs="Times New Roman" w:ascii="Helvetica" w:hAnsi="Helvetica"/>
+          <w:color w:val="505050"/>
+          <w:sz w:val="22"/>
+          <w:szCs w:val="22"/>
+        </w:rPr>
+        <w:t>Ans: Expected maximum speedup is 4 times (with --target=sse4). However, it only gave 3.70x in practice. The reason is that not all the data in this case requires big amount of computation. Some of the value only require several iterations while some other value will only stop when iteration number has exceed the maximum number. This puts different work loads on different ALUs, causing some ALU finishes earlier and some finishes later. Thus, the overall speedup will not reach 4.0x.</w:t>
       </w:r>
     </w:p>
     <w:p>
@@ -6173,7 +8408,7 @@
           <wp:inline distT="0" distB="0" distL="0" distR="0">
             <wp:extent cx="6125210" cy="2545715"/>
             <wp:effectExtent l="0" t="0" r="0" b="0"/>
-            <wp:docPr id="3" name="Picture 1" descr="onvergence of sqrt"/>
+            <wp:docPr id="8" name="Picture 1" descr="onvergence of sqrt"/>
             <wp:cNvGraphicFramePr>
               <a:graphicFrameLocks xmlns:a="http://schemas.openxmlformats.org/drawingml/2006/main" noChangeAspect="1"/>
             </wp:cNvGraphicFramePr>
@@ -6181,13 +8416,13 @@
               <a:graphicData uri="http://schemas.openxmlformats.org/drawingml/2006/picture">
                 <pic:pic xmlns:pic="http://schemas.openxmlformats.org/drawingml/2006/picture">
                   <pic:nvPicPr>
-                    <pic:cNvPr id="3" name="Picture 1" descr="onvergence of sqrt"/>
+                    <pic:cNvPr id="8" name="Picture 1" descr="onvergence of sqrt"/>
                     <pic:cNvPicPr>
                       <a:picLocks noChangeAspect="1" noChangeArrowheads="1"/>
                     </pic:cNvPicPr>
                   </pic:nvPicPr>
                   <pic:blipFill>
-                    <a:blip r:embed="rId8"/>
+                    <a:blip r:embed="rId9"/>
                     <a:stretch>
                       <a:fillRect/>
                     </a:stretch>
@@ -6301,12 +8536,7 @@
           <w:numId w:val="8"/>
         </w:numPr>
         <w:spacing w:before="280" w:after="280"/>
-        <w:rPr>
-          <w:rFonts w:ascii="Helvetica" w:hAnsi="Helvetica" w:eastAsia="Times New Roman" w:cs="Times New Roman"/>
-          <w:color w:val="505050"/>
-          <w:sz w:val="22"/>
-          <w:szCs w:val="22"/>
-        </w:rPr>
+        <w:rPr/>
       </w:pPr>
       <w:r>
         <w:rPr>
@@ -6316,6 +8546,27 @@
           <w:szCs w:val="22"/>
         </w:rPr>
         <w:t>Modify the contents of the array values to improve the relative speedup of the ISPC implementations. Describe a very-good-case input that maximizes speedup over the sequential version and report the resulting speedup achieved (for both the with- and without-tasks ISPC implementations). Does your modification improve SIMD speedup? Does it improve multi-core speedup (i.e., the benefit of moving from ISPC without- tasks to ISPC with tasks)? Please explain why.</w:t>
+      </w:r>
+    </w:p>
+    <w:p>
+      <w:pPr>
+        <w:pStyle w:val="Normal"/>
+        <w:numPr>
+          <w:ilvl w:val="0"/>
+          <w:numId w:val="0"/>
+        </w:numPr>
+        <w:spacing w:before="280" w:after="280"/>
+        <w:ind w:left="720" w:hanging="0"/>
+        <w:rPr/>
+      </w:pPr>
+      <w:r>
+        <w:rPr>
+          <w:rFonts w:eastAsia="Times New Roman" w:cs="Times New Roman" w:ascii="Helvetica" w:hAnsi="Helvetica"/>
+          <w:color w:val="505050"/>
+          <w:sz w:val="22"/>
+          <w:szCs w:val="22"/>
+        </w:rPr>
+        <w:t>Ans: All the values are 2.999f. It improves SIMD performance but not multi-core performance. Letting the cost of the four neighbor values be relatively the same may minimize the stall of ALU. Besides, maximizing the values gives maximum computation pressure, as well as the computation time for serial version. Since task partitioning and multi-threading strategy is not changed, multi-core performance will not be improved.</w:t>
       </w:r>
     </w:p>
     <w:p>
@@ -6403,6 +8654,27 @@
         <w:pStyle w:val="Normal"/>
         <w:numPr>
           <w:ilvl w:val="0"/>
+          <w:numId w:val="0"/>
+        </w:numPr>
+        <w:spacing w:before="280" w:after="280"/>
+        <w:ind w:left="720" w:hanging="0"/>
+        <w:rPr/>
+      </w:pPr>
+      <w:r>
+        <w:rPr>
+          <w:rFonts w:eastAsia="Times New Roman" w:cs="Times New Roman" w:ascii="Helvetica" w:hAnsi="Helvetica"/>
+          <w:color w:val="505050"/>
+          <w:sz w:val="22"/>
+          <w:szCs w:val="22"/>
+        </w:rPr>
+        <w:t>Ans: The values in the vector is [1.f, 1.f, 1.f, 2.999f, 1.f, 1.f, 1.f, 2.999f, …]. In this way, the value calculating 1.f converges very fast so in serial situation, the thread can move to the computation for next number very quickly. However, in SIMD case, the thread must wait the computation for 2.999f to converge even the other three computations for 1.f has completed, hences make the overhead worse.</w:t>
+      </w:r>
+    </w:p>
+    <w:p>
+      <w:pPr>
+        <w:pStyle w:val="Normal"/>
+        <w:numPr>
+          <w:ilvl w:val="0"/>
           <w:numId w:val="8"/>
         </w:numPr>
         <w:spacing w:before="280" w:after="280"/>
@@ -6464,7 +8736,7 @@
         </w:rPr>
         <w:t>). You may find the </w:t>
       </w:r>
-      <w:hyperlink r:id="rId9">
+      <w:hyperlink r:id="rId10">
         <w:r>
           <w:rPr>
             <w:rStyle w:val="InternetLink"/>
@@ -6820,6 +9092,805 @@
         <w:pStyle w:val="Normal"/>
         <w:numPr>
           <w:ilvl w:val="0"/>
+          <w:numId w:val="0"/>
+        </w:numPr>
+        <w:spacing w:before="280" w:after="280"/>
+        <w:ind w:left="720" w:hanging="0"/>
+        <w:rPr/>
+      </w:pPr>
+      <w:r>
+        <mc:AlternateContent>
+          <mc:Choice Requires="wps">
+            <w:drawing>
+              <wp:anchor behindDoc="0" distT="0" distB="0" distL="0" distR="0" simplePos="0" locked="0" layoutInCell="1" allowOverlap="1" relativeHeight="12">
+                <wp:simplePos x="0" y="0"/>
+                <wp:positionH relativeFrom="column">
+                  <wp:posOffset>290195</wp:posOffset>
+                </wp:positionH>
+                <wp:positionV relativeFrom="paragraph">
+                  <wp:posOffset>1270</wp:posOffset>
+                </wp:positionV>
+                <wp:extent cx="5593715" cy="1154430"/>
+                <wp:effectExtent l="0" t="0" r="0" b="0"/>
+                <wp:wrapSquare wrapText="bothSides"/>
+                <wp:docPr id="9" name="Shape3"/>
+                <a:graphic xmlns:a="http://schemas.openxmlformats.org/drawingml/2006/main">
+                  <a:graphicData uri="http://schemas.microsoft.com/office/word/2010/wordprocessingShape">
+                    <wps:wsp>
+                      <wps:cNvSpPr txBox="1"/>
+                      <wps:spPr>
+                        <a:xfrm>
+                          <a:off x="0" y="0"/>
+                          <a:ext cx="5592960" cy="1153800"/>
+                        </a:xfrm>
+                        <a:prstGeom prst="rect">
+                          <a:avLst/>
+                        </a:prstGeom>
+                        <a:noFill/>
+                        <a:ln>
+                          <a:noFill/>
+                        </a:ln>
+                      </wps:spPr>
+                      <wps:txbx>
+                        <w:txbxContent>
+                          <w:p>
+                            <w:pPr>
+                              <w:overflowPunct w:val="false"/>
+                              <w:rPr/>
+                            </w:pPr>
+                            <w:r>
+                              <w:rPr>
+                                <w:sz w:val="20"/>
+                                <w:rFonts w:ascii="Courier New" w:hAnsi="Courier New"/>
+                                <w:color w:val="auto"/>
+                              </w:rPr>
+                              <w:t>➜  prog5_saxpy git:(master) ✗ ./saxpy</w:t>
+                            </w:r>
+                          </w:p>
+                          <w:p>
+                            <w:pPr>
+                              <w:overflowPunct w:val="false"/>
+                              <w:rPr/>
+                            </w:pPr>
+                            <w:r>
+                              <w:rPr>
+                                <w:sz w:val="20"/>
+                                <w:rFonts w:ascii="Courier New" w:hAnsi="Courier New"/>
+                                <w:color w:val="auto"/>
+                              </w:rPr>
+                              <w:t>[saxpy serial]:</w:t>
+                            </w:r>
+                            <w:r>
+                              <w:rPr>
+                                <w:sz w:val="20"/>
+                                <w:rFonts w:ascii="Courier New" w:hAnsi="Courier New"/>
+                                <w:color w:val="auto"/>
+                              </w:rPr>
+                            </w:r>
+                            <w:r>
+                              <w:rPr>
+                                <w:sz w:val="20"/>
+                                <w:rFonts w:ascii="Courier New" w:hAnsi="Courier New"/>
+                                <w:color w:val="auto"/>
+                              </w:rPr>
+                            </w:r>
+                            <w:r>
+                              <w:rPr>
+                                <w:sz w:val="20"/>
+                                <w:rFonts w:ascii="Courier New" w:hAnsi="Courier New"/>
+                                <w:color w:val="auto"/>
+                              </w:rPr>
+                              <w:t>[72.606] ms</w:t>
+                            </w:r>
+                            <w:r>
+                              <w:rPr>
+                                <w:sz w:val="20"/>
+                                <w:rFonts w:ascii="Courier New" w:hAnsi="Courier New"/>
+                                <w:color w:val="auto"/>
+                              </w:rPr>
+                            </w:r>
+                            <w:r>
+                              <w:rPr>
+                                <w:sz w:val="20"/>
+                                <w:rFonts w:ascii="Courier New" w:hAnsi="Courier New"/>
+                                <w:color w:val="auto"/>
+                              </w:rPr>
+                              <w:t>[4.105] GB/s</w:t>
+                            </w:r>
+                            <w:r>
+                              <w:rPr>
+                                <w:sz w:val="20"/>
+                                <w:rFonts w:ascii="Courier New" w:hAnsi="Courier New"/>
+                                <w:color w:val="auto"/>
+                              </w:rPr>
+                            </w:r>
+                            <w:r>
+                              <w:rPr>
+                                <w:sz w:val="20"/>
+                                <w:rFonts w:ascii="Courier New" w:hAnsi="Courier New"/>
+                                <w:color w:val="auto"/>
+                              </w:rPr>
+                              <w:t>[0.551] GFLOPS</w:t>
+                            </w:r>
+                          </w:p>
+                          <w:p>
+                            <w:pPr>
+                              <w:overflowPunct w:val="false"/>
+                              <w:rPr/>
+                            </w:pPr>
+                            <w:r>
+                              <w:rPr>
+                                <w:sz w:val="20"/>
+                                <w:rFonts w:ascii="Courier New" w:hAnsi="Courier New"/>
+                                <w:color w:val="auto"/>
+                              </w:rPr>
+                              <w:t>[saxpy ispc]:</w:t>
+                            </w:r>
+                            <w:r>
+                              <w:rPr>
+                                <w:sz w:val="20"/>
+                                <w:rFonts w:ascii="Courier New" w:hAnsi="Courier New"/>
+                                <w:color w:val="auto"/>
+                              </w:rPr>
+                            </w:r>
+                            <w:r>
+                              <w:rPr>
+                                <w:sz w:val="20"/>
+                                <w:rFonts w:ascii="Courier New" w:hAnsi="Courier New"/>
+                                <w:color w:val="auto"/>
+                              </w:rPr>
+                            </w:r>
+                            <w:r>
+                              <w:rPr>
+                                <w:sz w:val="20"/>
+                                <w:rFonts w:ascii="Courier New" w:hAnsi="Courier New"/>
+                                <w:color w:val="auto"/>
+                              </w:rPr>
+                              <w:t>[19.471] ms</w:t>
+                            </w:r>
+                            <w:r>
+                              <w:rPr>
+                                <w:sz w:val="20"/>
+                                <w:rFonts w:ascii="Courier New" w:hAnsi="Courier New"/>
+                                <w:color w:val="auto"/>
+                              </w:rPr>
+                            </w:r>
+                            <w:r>
+                              <w:rPr>
+                                <w:sz w:val="20"/>
+                                <w:rFonts w:ascii="Courier New" w:hAnsi="Courier New"/>
+                                <w:color w:val="auto"/>
+                              </w:rPr>
+                              <w:t>[15.306] GB/s</w:t>
+                            </w:r>
+                            <w:r>
+                              <w:rPr>
+                                <w:sz w:val="20"/>
+                                <w:rFonts w:ascii="Courier New" w:hAnsi="Courier New"/>
+                                <w:color w:val="auto"/>
+                              </w:rPr>
+                            </w:r>
+                            <w:r>
+                              <w:rPr>
+                                <w:sz w:val="20"/>
+                                <w:rFonts w:ascii="Courier New" w:hAnsi="Courier New"/>
+                                <w:color w:val="auto"/>
+                              </w:rPr>
+                              <w:t>[2.054] GFLOPS</w:t>
+                            </w:r>
+                          </w:p>
+                          <w:p>
+                            <w:pPr>
+                              <w:overflowPunct w:val="false"/>
+                              <w:rPr/>
+                            </w:pPr>
+                            <w:r>
+                              <w:rPr>
+                                <w:sz w:val="20"/>
+                                <w:rFonts w:ascii="Courier New" w:hAnsi="Courier New"/>
+                                <w:color w:val="auto"/>
+                              </w:rPr>
+                              <w:t>[saxpy task ispc]:</w:t>
+                            </w:r>
+                            <w:r>
+                              <w:rPr>
+                                <w:sz w:val="20"/>
+                                <w:rFonts w:ascii="Courier New" w:hAnsi="Courier New"/>
+                                <w:color w:val="auto"/>
+                              </w:rPr>
+                            </w:r>
+                            <w:r>
+                              <w:rPr>
+                                <w:sz w:val="20"/>
+                                <w:rFonts w:ascii="Courier New" w:hAnsi="Courier New"/>
+                                <w:color w:val="auto"/>
+                              </w:rPr>
+                              <w:t>[20.537] ms</w:t>
+                            </w:r>
+                            <w:r>
+                              <w:rPr>
+                                <w:sz w:val="20"/>
+                                <w:rFonts w:ascii="Courier New" w:hAnsi="Courier New"/>
+                                <w:color w:val="auto"/>
+                              </w:rPr>
+                            </w:r>
+                            <w:r>
+                              <w:rPr>
+                                <w:sz w:val="20"/>
+                                <w:rFonts w:ascii="Courier New" w:hAnsi="Courier New"/>
+                                <w:color w:val="auto"/>
+                              </w:rPr>
+                              <w:t>[14.512] GB/s</w:t>
+                            </w:r>
+                            <w:r>
+                              <w:rPr>
+                                <w:sz w:val="20"/>
+                                <w:rFonts w:ascii="Courier New" w:hAnsi="Courier New"/>
+                                <w:color w:val="auto"/>
+                              </w:rPr>
+                            </w:r>
+                            <w:r>
+                              <w:rPr>
+                                <w:sz w:val="20"/>
+                                <w:rFonts w:ascii="Courier New" w:hAnsi="Courier New"/>
+                                <w:color w:val="auto"/>
+                              </w:rPr>
+                              <w:t>[1.948] GFLOPS</w:t>
+                            </w:r>
+                          </w:p>
+                          <w:p>
+                            <w:pPr>
+                              <w:overflowPunct w:val="false"/>
+                              <w:rPr/>
+                            </w:pPr>
+                            <w:r>
+                              <w:rPr>
+                                <w:sz w:val="20"/>
+                                <w:rFonts w:ascii="Courier New" w:hAnsi="Courier New"/>
+                                <w:color w:val="auto"/>
+                              </w:rPr>
+                            </w:r>
+                            <w:r>
+                              <w:rPr>
+                                <w:sz w:val="20"/>
+                                <w:rFonts w:ascii="Courier New" w:hAnsi="Courier New"/>
+                                <w:color w:val="auto"/>
+                              </w:rPr>
+                            </w:r>
+                            <w:r>
+                              <w:rPr>
+                                <w:sz w:val="20"/>
+                                <w:rFonts w:ascii="Courier New" w:hAnsi="Courier New"/>
+                                <w:color w:val="auto"/>
+                              </w:rPr>
+                            </w:r>
+                            <w:r>
+                              <w:rPr>
+                                <w:sz w:val="20"/>
+                                <w:rFonts w:ascii="Courier New" w:hAnsi="Courier New"/>
+                                <w:color w:val="auto"/>
+                              </w:rPr>
+                            </w:r>
+                            <w:r>
+                              <w:rPr>
+                                <w:sz w:val="20"/>
+                                <w:rFonts w:ascii="Courier New" w:hAnsi="Courier New"/>
+                                <w:color w:val="auto"/>
+                              </w:rPr>
+                              <w:t>(3.73x speedup from ISPC)</w:t>
+                            </w:r>
+                          </w:p>
+                          <w:p>
+                            <w:pPr>
+                              <w:overflowPunct w:val="false"/>
+                              <w:rPr/>
+                            </w:pPr>
+                            <w:r>
+                              <w:rPr>
+                                <w:sz w:val="20"/>
+                                <w:rFonts w:ascii="Courier New" w:hAnsi="Courier New"/>
+                                <w:color w:val="auto"/>
+                              </w:rPr>
+                            </w:r>
+                            <w:r>
+                              <w:rPr>
+                                <w:sz w:val="20"/>
+                                <w:rFonts w:ascii="Courier New" w:hAnsi="Courier New"/>
+                                <w:color w:val="auto"/>
+                              </w:rPr>
+                            </w:r>
+                            <w:r>
+                              <w:rPr>
+                                <w:sz w:val="20"/>
+                                <w:rFonts w:ascii="Courier New" w:hAnsi="Courier New"/>
+                                <w:color w:val="auto"/>
+                              </w:rPr>
+                            </w:r>
+                            <w:r>
+                              <w:rPr>
+                                <w:sz w:val="20"/>
+                                <w:rFonts w:ascii="Courier New" w:hAnsi="Courier New"/>
+                                <w:color w:val="auto"/>
+                              </w:rPr>
+                            </w:r>
+                            <w:r>
+                              <w:rPr>
+                                <w:sz w:val="20"/>
+                                <w:rFonts w:ascii="Courier New" w:hAnsi="Courier New"/>
+                                <w:color w:val="auto"/>
+                              </w:rPr>
+                              <w:t>(3.54x speedup from task ISPC)</w:t>
+                            </w:r>
+                          </w:p>
+                          <w:p>
+                            <w:pPr>
+                              <w:overflowPunct w:val="false"/>
+                              <w:rPr/>
+                            </w:pPr>
+                            <w:r>
+                              <w:rPr>
+                                <w:sz w:val="20"/>
+                                <w:rFonts w:ascii="Courier New" w:hAnsi="Courier New"/>
+                                <w:color w:val="auto"/>
+                              </w:rPr>
+                            </w:r>
+                            <w:r>
+                              <w:rPr>
+                                <w:sz w:val="20"/>
+                                <w:rFonts w:ascii="Courier New" w:hAnsi="Courier New"/>
+                                <w:color w:val="auto"/>
+                              </w:rPr>
+                            </w:r>
+                            <w:r>
+                              <w:rPr>
+                                <w:sz w:val="20"/>
+                                <w:rFonts w:ascii="Courier New" w:hAnsi="Courier New"/>
+                                <w:color w:val="auto"/>
+                              </w:rPr>
+                            </w:r>
+                            <w:r>
+                              <w:rPr>
+                                <w:sz w:val="20"/>
+                                <w:rFonts w:ascii="Courier New" w:hAnsi="Courier New"/>
+                                <w:color w:val="auto"/>
+                              </w:rPr>
+                            </w:r>
+                            <w:r>
+                              <w:rPr>
+                                <w:sz w:val="20"/>
+                                <w:rFonts w:ascii="Courier New" w:hAnsi="Courier New"/>
+                                <w:color w:val="auto"/>
+                              </w:rPr>
+                              <w:t>(0.95x speedup from use of tasks)</w:t>
+                            </w:r>
+                          </w:p>
+                          <w:p>
+                            <w:pPr>
+                              <w:overflowPunct w:val="false"/>
+                              <w:rPr/>
+                            </w:pPr>
+                            <w:r>
+                              <w:rPr>
+                                <w:sz w:val="20"/>
+                                <w:color w:val="auto"/>
+                              </w:rPr>
+                            </w:r>
+                          </w:p>
+                        </w:txbxContent>
+                      </wps:txbx>
+                      <wps:bodyPr wrap="square" lIns="0" rIns="0" tIns="0" bIns="0">
+                        <a:spAutoFit/>
+                      </wps:bodyPr>
+                    </wps:wsp>
+                  </a:graphicData>
+                </a:graphic>
+              </wp:anchor>
+            </w:drawing>
+          </mc:Choice>
+          <mc:Fallback>
+            <w:pict>
+              <v:shapetype id="shapetype_202" coordsize="21600,21600" o:spt="202" path="m,l,21600l21600,21600l21600,xe">
+                <v:stroke joinstyle="miter"/>
+                <v:path gradientshapeok="t" o:connecttype="rect"/>
+              </v:shapetype>
+              <v:shape id="shape_0" ID="Shape3" stroked="f" style="position:absolute;margin-left:22.85pt;margin-top:0.1pt;width:440.35pt;height:90.8pt" type="shapetype_202">
+                <v:textbox>
+                  <w:txbxContent>
+                    <w:p>
+                      <w:pPr>
+                        <w:overflowPunct w:val="false"/>
+                        <w:rPr/>
+                      </w:pPr>
+                      <w:r>
+                        <w:rPr>
+                          <w:sz w:val="20"/>
+                          <w:rFonts w:ascii="Courier New" w:hAnsi="Courier New"/>
+                          <w:color w:val="auto"/>
+                        </w:rPr>
+                        <w:t>➜  prog5_saxpy git:(master) ✗ ./saxpy</w:t>
+                      </w:r>
+                    </w:p>
+                    <w:p>
+                      <w:pPr>
+                        <w:overflowPunct w:val="false"/>
+                        <w:rPr/>
+                      </w:pPr>
+                      <w:r>
+                        <w:rPr>
+                          <w:sz w:val="20"/>
+                          <w:rFonts w:ascii="Courier New" w:hAnsi="Courier New"/>
+                          <w:color w:val="auto"/>
+                        </w:rPr>
+                        <w:t>[saxpy serial]:</w:t>
+                      </w:r>
+                      <w:r>
+                        <w:rPr>
+                          <w:sz w:val="20"/>
+                          <w:rFonts w:ascii="Courier New" w:hAnsi="Courier New"/>
+                          <w:color w:val="auto"/>
+                        </w:rPr>
+                      </w:r>
+                      <w:r>
+                        <w:rPr>
+                          <w:sz w:val="20"/>
+                          <w:rFonts w:ascii="Courier New" w:hAnsi="Courier New"/>
+                          <w:color w:val="auto"/>
+                        </w:rPr>
+                      </w:r>
+                      <w:r>
+                        <w:rPr>
+                          <w:sz w:val="20"/>
+                          <w:rFonts w:ascii="Courier New" w:hAnsi="Courier New"/>
+                          <w:color w:val="auto"/>
+                        </w:rPr>
+                        <w:t>[72.606] ms</w:t>
+                      </w:r>
+                      <w:r>
+                        <w:rPr>
+                          <w:sz w:val="20"/>
+                          <w:rFonts w:ascii="Courier New" w:hAnsi="Courier New"/>
+                          <w:color w:val="auto"/>
+                        </w:rPr>
+                      </w:r>
+                      <w:r>
+                        <w:rPr>
+                          <w:sz w:val="20"/>
+                          <w:rFonts w:ascii="Courier New" w:hAnsi="Courier New"/>
+                          <w:color w:val="auto"/>
+                        </w:rPr>
+                        <w:t>[4.105] GB/s</w:t>
+                      </w:r>
+                      <w:r>
+                        <w:rPr>
+                          <w:sz w:val="20"/>
+                          <w:rFonts w:ascii="Courier New" w:hAnsi="Courier New"/>
+                          <w:color w:val="auto"/>
+                        </w:rPr>
+                      </w:r>
+                      <w:r>
+                        <w:rPr>
+                          <w:sz w:val="20"/>
+                          <w:rFonts w:ascii="Courier New" w:hAnsi="Courier New"/>
+                          <w:color w:val="auto"/>
+                        </w:rPr>
+                        <w:t>[0.551] GFLOPS</w:t>
+                      </w:r>
+                    </w:p>
+                    <w:p>
+                      <w:pPr>
+                        <w:overflowPunct w:val="false"/>
+                        <w:rPr/>
+                      </w:pPr>
+                      <w:r>
+                        <w:rPr>
+                          <w:sz w:val="20"/>
+                          <w:rFonts w:ascii="Courier New" w:hAnsi="Courier New"/>
+                          <w:color w:val="auto"/>
+                        </w:rPr>
+                        <w:t>[saxpy ispc]:</w:t>
+                      </w:r>
+                      <w:r>
+                        <w:rPr>
+                          <w:sz w:val="20"/>
+                          <w:rFonts w:ascii="Courier New" w:hAnsi="Courier New"/>
+                          <w:color w:val="auto"/>
+                        </w:rPr>
+                      </w:r>
+                      <w:r>
+                        <w:rPr>
+                          <w:sz w:val="20"/>
+                          <w:rFonts w:ascii="Courier New" w:hAnsi="Courier New"/>
+                          <w:color w:val="auto"/>
+                        </w:rPr>
+                      </w:r>
+                      <w:r>
+                        <w:rPr>
+                          <w:sz w:val="20"/>
+                          <w:rFonts w:ascii="Courier New" w:hAnsi="Courier New"/>
+                          <w:color w:val="auto"/>
+                        </w:rPr>
+                        <w:t>[19.471] ms</w:t>
+                      </w:r>
+                      <w:r>
+                        <w:rPr>
+                          <w:sz w:val="20"/>
+                          <w:rFonts w:ascii="Courier New" w:hAnsi="Courier New"/>
+                          <w:color w:val="auto"/>
+                        </w:rPr>
+                      </w:r>
+                      <w:r>
+                        <w:rPr>
+                          <w:sz w:val="20"/>
+                          <w:rFonts w:ascii="Courier New" w:hAnsi="Courier New"/>
+                          <w:color w:val="auto"/>
+                        </w:rPr>
+                        <w:t>[15.306] GB/s</w:t>
+                      </w:r>
+                      <w:r>
+                        <w:rPr>
+                          <w:sz w:val="20"/>
+                          <w:rFonts w:ascii="Courier New" w:hAnsi="Courier New"/>
+                          <w:color w:val="auto"/>
+                        </w:rPr>
+                      </w:r>
+                      <w:r>
+                        <w:rPr>
+                          <w:sz w:val="20"/>
+                          <w:rFonts w:ascii="Courier New" w:hAnsi="Courier New"/>
+                          <w:color w:val="auto"/>
+                        </w:rPr>
+                        <w:t>[2.054] GFLOPS</w:t>
+                      </w:r>
+                    </w:p>
+                    <w:p>
+                      <w:pPr>
+                        <w:overflowPunct w:val="false"/>
+                        <w:rPr/>
+                      </w:pPr>
+                      <w:r>
+                        <w:rPr>
+                          <w:sz w:val="20"/>
+                          <w:rFonts w:ascii="Courier New" w:hAnsi="Courier New"/>
+                          <w:color w:val="auto"/>
+                        </w:rPr>
+                        <w:t>[saxpy task ispc]:</w:t>
+                      </w:r>
+                      <w:r>
+                        <w:rPr>
+                          <w:sz w:val="20"/>
+                          <w:rFonts w:ascii="Courier New" w:hAnsi="Courier New"/>
+                          <w:color w:val="auto"/>
+                        </w:rPr>
+                      </w:r>
+                      <w:r>
+                        <w:rPr>
+                          <w:sz w:val="20"/>
+                          <w:rFonts w:ascii="Courier New" w:hAnsi="Courier New"/>
+                          <w:color w:val="auto"/>
+                        </w:rPr>
+                        <w:t>[20.537] ms</w:t>
+                      </w:r>
+                      <w:r>
+                        <w:rPr>
+                          <w:sz w:val="20"/>
+                          <w:rFonts w:ascii="Courier New" w:hAnsi="Courier New"/>
+                          <w:color w:val="auto"/>
+                        </w:rPr>
+                      </w:r>
+                      <w:r>
+                        <w:rPr>
+                          <w:sz w:val="20"/>
+                          <w:rFonts w:ascii="Courier New" w:hAnsi="Courier New"/>
+                          <w:color w:val="auto"/>
+                        </w:rPr>
+                        <w:t>[14.512] GB/s</w:t>
+                      </w:r>
+                      <w:r>
+                        <w:rPr>
+                          <w:sz w:val="20"/>
+                          <w:rFonts w:ascii="Courier New" w:hAnsi="Courier New"/>
+                          <w:color w:val="auto"/>
+                        </w:rPr>
+                      </w:r>
+                      <w:r>
+                        <w:rPr>
+                          <w:sz w:val="20"/>
+                          <w:rFonts w:ascii="Courier New" w:hAnsi="Courier New"/>
+                          <w:color w:val="auto"/>
+                        </w:rPr>
+                        <w:t>[1.948] GFLOPS</w:t>
+                      </w:r>
+                    </w:p>
+                    <w:p>
+                      <w:pPr>
+                        <w:overflowPunct w:val="false"/>
+                        <w:rPr/>
+                      </w:pPr>
+                      <w:r>
+                        <w:rPr>
+                          <w:sz w:val="20"/>
+                          <w:rFonts w:ascii="Courier New" w:hAnsi="Courier New"/>
+                          <w:color w:val="auto"/>
+                        </w:rPr>
+                      </w:r>
+                      <w:r>
+                        <w:rPr>
+                          <w:sz w:val="20"/>
+                          <w:rFonts w:ascii="Courier New" w:hAnsi="Courier New"/>
+                          <w:color w:val="auto"/>
+                        </w:rPr>
+                      </w:r>
+                      <w:r>
+                        <w:rPr>
+                          <w:sz w:val="20"/>
+                          <w:rFonts w:ascii="Courier New" w:hAnsi="Courier New"/>
+                          <w:color w:val="auto"/>
+                        </w:rPr>
+                      </w:r>
+                      <w:r>
+                        <w:rPr>
+                          <w:sz w:val="20"/>
+                          <w:rFonts w:ascii="Courier New" w:hAnsi="Courier New"/>
+                          <w:color w:val="auto"/>
+                        </w:rPr>
+                      </w:r>
+                      <w:r>
+                        <w:rPr>
+                          <w:sz w:val="20"/>
+                          <w:rFonts w:ascii="Courier New" w:hAnsi="Courier New"/>
+                          <w:color w:val="auto"/>
+                        </w:rPr>
+                        <w:t>(3.73x speedup from ISPC)</w:t>
+                      </w:r>
+                    </w:p>
+                    <w:p>
+                      <w:pPr>
+                        <w:overflowPunct w:val="false"/>
+                        <w:rPr/>
+                      </w:pPr>
+                      <w:r>
+                        <w:rPr>
+                          <w:sz w:val="20"/>
+                          <w:rFonts w:ascii="Courier New" w:hAnsi="Courier New"/>
+                          <w:color w:val="auto"/>
+                        </w:rPr>
+                      </w:r>
+                      <w:r>
+                        <w:rPr>
+                          <w:sz w:val="20"/>
+                          <w:rFonts w:ascii="Courier New" w:hAnsi="Courier New"/>
+                          <w:color w:val="auto"/>
+                        </w:rPr>
+                      </w:r>
+                      <w:r>
+                        <w:rPr>
+                          <w:sz w:val="20"/>
+                          <w:rFonts w:ascii="Courier New" w:hAnsi="Courier New"/>
+                          <w:color w:val="auto"/>
+                        </w:rPr>
+                      </w:r>
+                      <w:r>
+                        <w:rPr>
+                          <w:sz w:val="20"/>
+                          <w:rFonts w:ascii="Courier New" w:hAnsi="Courier New"/>
+                          <w:color w:val="auto"/>
+                        </w:rPr>
+                      </w:r>
+                      <w:r>
+                        <w:rPr>
+                          <w:sz w:val="20"/>
+                          <w:rFonts w:ascii="Courier New" w:hAnsi="Courier New"/>
+                          <w:color w:val="auto"/>
+                        </w:rPr>
+                        <w:t>(3.54x speedup from task ISPC)</w:t>
+                      </w:r>
+                    </w:p>
+                    <w:p>
+                      <w:pPr>
+                        <w:overflowPunct w:val="false"/>
+                        <w:rPr/>
+                      </w:pPr>
+                      <w:r>
+                        <w:rPr>
+                          <w:sz w:val="20"/>
+                          <w:rFonts w:ascii="Courier New" w:hAnsi="Courier New"/>
+                          <w:color w:val="auto"/>
+                        </w:rPr>
+                      </w:r>
+                      <w:r>
+                        <w:rPr>
+                          <w:sz w:val="20"/>
+                          <w:rFonts w:ascii="Courier New" w:hAnsi="Courier New"/>
+                          <w:color w:val="auto"/>
+                        </w:rPr>
+                      </w:r>
+                      <w:r>
+                        <w:rPr>
+                          <w:sz w:val="20"/>
+                          <w:rFonts w:ascii="Courier New" w:hAnsi="Courier New"/>
+                          <w:color w:val="auto"/>
+                        </w:rPr>
+                      </w:r>
+                      <w:r>
+                        <w:rPr>
+                          <w:sz w:val="20"/>
+                          <w:rFonts w:ascii="Courier New" w:hAnsi="Courier New"/>
+                          <w:color w:val="auto"/>
+                        </w:rPr>
+                      </w:r>
+                      <w:r>
+                        <w:rPr>
+                          <w:sz w:val="20"/>
+                          <w:rFonts w:ascii="Courier New" w:hAnsi="Courier New"/>
+                          <w:color w:val="auto"/>
+                        </w:rPr>
+                        <w:t>(0.95x speedup from use of tasks)</w:t>
+                      </w:r>
+                    </w:p>
+                    <w:p>
+                      <w:pPr>
+                        <w:overflowPunct w:val="false"/>
+                        <w:rPr/>
+                      </w:pPr>
+                      <w:r>
+                        <w:rPr>
+                          <w:sz w:val="20"/>
+                          <w:color w:val="auto"/>
+                        </w:rPr>
+                      </w:r>
+                    </w:p>
+                  </w:txbxContent>
+                </v:textbox>
+                <w10:wrap type="square"/>
+                <v:fill o:detectmouseclick="t" on="false"/>
+                <v:stroke color="black" joinstyle="round" endcap="flat"/>
+              </v:shape>
+            </w:pict>
+          </mc:Fallback>
+        </mc:AlternateContent>
+      </w:r>
+      <w:r>
+        <w:rPr>
+          <w:rFonts w:eastAsia="Times New Roman" w:cs="Times New Roman" w:ascii="Helvetica" w:hAnsi="Helvetica"/>
+          <w:color w:val="505050"/>
+          <w:sz w:val="22"/>
+          <w:szCs w:val="22"/>
+        </w:rPr>
+        <w:t xml:space="preserve">Ans: </w:t>
+      </w:r>
+      <w:r>
+        <w:rPr>
+          <w:rFonts w:eastAsia="Times New Roman" w:cs="Times New Roman" w:ascii="Helvetica" w:hAnsi="Helvetica"/>
+          <w:color w:val="505050"/>
+          <w:sz w:val="22"/>
+          <w:szCs w:val="22"/>
+        </w:rPr>
+        <w:t xml:space="preserve">Compared to ISPC, tasked ISPC gave no improvement, but a ~3.5 times speedup compared to serial version. This is because the </w:t>
+      </w:r>
+      <w:r>
+        <w:rPr>
+          <w:rFonts w:eastAsia="Times New Roman" w:cs="Times New Roman" w:ascii="Helvetica" w:hAnsi="Helvetica"/>
+          <w:color w:val="505050"/>
+          <w:sz w:val="22"/>
+          <w:szCs w:val="22"/>
+        </w:rPr>
+        <w:t xml:space="preserve">utilization of ALUs. Although expected speedup is 4x, but due to some coherent overhead, 3.5x is still acceptable. Substantial improvements is a little bit difficult to make. </w:t>
+      </w:r>
+      <w:r>
+        <w:rPr>
+          <w:rFonts w:eastAsia="Times New Roman" w:cs="Times New Roman" w:ascii="Helvetica" w:hAnsi="Helvetica"/>
+          <w:color w:val="505050"/>
+          <w:sz w:val="22"/>
+          <w:szCs w:val="22"/>
+        </w:rPr>
+        <w:t>Reason may be that, in ISPC with tasks, there exists ping-pong effect in cache.</w:t>
+      </w:r>
+    </w:p>
+    <w:p>
+      <w:pPr>
+        <w:pStyle w:val="Normal"/>
+        <w:numPr>
+          <w:ilvl w:val="0"/>
           <w:numId w:val="9"/>
         </w:numPr>
         <w:spacing w:before="280" w:after="280"/>
@@ -7210,7 +10281,7 @@
         </w:rPr>
         <w:t>Extensive ISPC documentation and examples can be found at </w:t>
       </w:r>
-      <w:hyperlink r:id="rId10">
+      <w:hyperlink r:id="rId11">
         <w:r>
           <w:rPr>
             <w:rStyle w:val="InternetLink"/>
@@ -7360,7 +10431,7 @@
         </w:rPr>
         <w:t>Intel provides a lot of supporting material about SSE and AVX instructions at </w:t>
       </w:r>
-      <w:hyperlink r:id="rId11">
+      <w:hyperlink r:id="rId12">
         <w:r>
           <w:rPr>
             <w:rStyle w:val="InternetLink"/>
@@ -7404,7 +10475,7 @@
         </w:rPr>
         <w:t>The </w:t>
       </w:r>
-      <w:hyperlink r:id="rId12">
+      <w:hyperlink r:id="rId13">
         <w:r>
           <w:rPr>
             <w:rStyle w:val="InternetLink"/>
@@ -7440,9 +10511,9 @@
           <mc:Choice Requires="wps">
             <w:drawing>
               <wp:inline distT="0" distB="0" distL="0" distR="0">
-                <wp:extent cx="1905" cy="20320"/>
+                <wp:extent cx="3810" cy="22225"/>
                 <wp:effectExtent l="0" t="0" r="0" b="0"/>
-                <wp:docPr id="4" name=""/>
+                <wp:docPr id="10" name=""/>
                 <a:graphic xmlns:a="http://schemas.openxmlformats.org/drawingml/2006/main">
                   <a:graphicData uri="http://schemas.microsoft.com/office/word/2010/wordprocessingShape">
                     <wps:wsp>
@@ -7450,7 +10521,7 @@
                       <wps:spPr>
                         <a:xfrm>
                           <a:off x="0" y="0"/>
-                          <a:ext cx="1440" cy="19800"/>
+                          <a:ext cx="3240" cy="21600"/>
                         </a:xfrm>
                         <a:prstGeom prst="rect">
                           <a:avLst/>
@@ -7477,7 +10548,7 @@
           </mc:Choice>
           <mc:Fallback>
             <w:pict>
-              <v:rect id="shape_0" fillcolor="#aaaaaa" stroked="f" style="position:absolute;margin-left:0pt;margin-top:0pt;width:0.05pt;height:1.5pt">
+              <v:rect id="shape_0" fillcolor="#aaaaaa" stroked="f" style="position:absolute;margin-left:0pt;margin-top:0pt;width:0.2pt;height:1.65pt">
                 <w10:wrap type="none"/>
                 <v:fill o:detectmouseclick="t" type="solid" color2="#555555"/>
                 <v:stroke color="#3465a4" joinstyle="round" endcap="flat"/>
@@ -7579,9 +10650,9 @@
           <mc:Choice Requires="wps">
             <w:drawing>
               <wp:inline distT="0" distB="0" distL="0" distR="0">
-                <wp:extent cx="1905" cy="13970"/>
+                <wp:extent cx="3810" cy="15875"/>
                 <wp:effectExtent l="0" t="0" r="0" b="0"/>
-                <wp:docPr id="5" name=""/>
+                <wp:docPr id="11" name=""/>
                 <a:graphic xmlns:a="http://schemas.openxmlformats.org/drawingml/2006/main">
                   <a:graphicData uri="http://schemas.microsoft.com/office/word/2010/wordprocessingShape">
                     <wps:wsp>
@@ -7589,7 +10660,7 @@
                       <wps:spPr>
                         <a:xfrm>
                           <a:off x="0" y="0"/>
-                          <a:ext cx="1440" cy="13320"/>
+                          <a:ext cx="3240" cy="15120"/>
                         </a:xfrm>
                         <a:prstGeom prst="rect">
                           <a:avLst/>
@@ -7616,7 +10687,7 @@
           </mc:Choice>
           <mc:Fallback>
             <w:pict>
-              <v:rect id="shape_0" fillcolor="#aaaaaa" stroked="f" style="position:absolute;margin-left:0pt;margin-top:0pt;width:0.05pt;height:1pt">
+              <v:rect id="shape_0" fillcolor="#aaaaaa" stroked="f" style="position:absolute;margin-left:0pt;margin-top:0pt;width:0.2pt;height:1.15pt">
                 <w10:wrap type="none"/>
                 <v:fill o:detectmouseclick="t" type="solid" color2="#555555"/>
                 <v:stroke color="#3465a4" joinstyle="round" endcap="flat"/>
@@ -9293,6 +12364,7 @@
     <w:rPrDefault>
       <w:rPr>
         <w:rFonts w:ascii="Calibri" w:hAnsi="Calibri" w:eastAsia="DengXian" w:cs="DejaVu Sans"/>
+        <w:sz w:val="20"/>
         <w:szCs w:val="24"/>
         <w:lang w:val="en-US" w:eastAsia="zh-CN" w:bidi="ar-SA"/>
       </w:rPr>
@@ -9306,7 +12378,7 @@
     <w:qFormat/>
     <w:pPr>
       <w:widowControl/>
-      <w:overflowPunct w:val="false"/>
+      <w:overflowPunct w:val="true"/>
       <w:bidi w:val="0"/>
       <w:jc w:val="left"/>
     </w:pPr>
@@ -9857,6 +12929,654 @@
   </w:style>
   <w:style w:type="character" w:styleId="ListLabel54">
     <w:name w:val="ListLabel 54"/>
+    <w:qFormat/>
+    <w:rPr>
+      <w:rFonts w:cs="Wingdings"/>
+      <w:sz w:val="20"/>
+    </w:rPr>
+  </w:style>
+  <w:style w:type="character" w:styleId="ListLabel55">
+    <w:name w:val="ListLabel 55"/>
+    <w:qFormat/>
+    <w:rPr>
+      <w:rFonts w:cs="Symbol"/>
+      <w:sz w:val="22"/>
+    </w:rPr>
+  </w:style>
+  <w:style w:type="character" w:styleId="ListLabel56">
+    <w:name w:val="ListLabel 56"/>
+    <w:qFormat/>
+    <w:rPr>
+      <w:rFonts w:cs="Courier New"/>
+      <w:sz w:val="20"/>
+    </w:rPr>
+  </w:style>
+  <w:style w:type="character" w:styleId="ListLabel57">
+    <w:name w:val="ListLabel 57"/>
+    <w:qFormat/>
+    <w:rPr>
+      <w:rFonts w:cs="Wingdings"/>
+      <w:sz w:val="20"/>
+    </w:rPr>
+  </w:style>
+  <w:style w:type="character" w:styleId="ListLabel58">
+    <w:name w:val="ListLabel 58"/>
+    <w:qFormat/>
+    <w:rPr>
+      <w:rFonts w:cs="Wingdings"/>
+      <w:sz w:val="20"/>
+    </w:rPr>
+  </w:style>
+  <w:style w:type="character" w:styleId="ListLabel59">
+    <w:name w:val="ListLabel 59"/>
+    <w:qFormat/>
+    <w:rPr>
+      <w:rFonts w:cs="Wingdings"/>
+      <w:sz w:val="20"/>
+    </w:rPr>
+  </w:style>
+  <w:style w:type="character" w:styleId="ListLabel60">
+    <w:name w:val="ListLabel 60"/>
+    <w:qFormat/>
+    <w:rPr>
+      <w:rFonts w:cs="Wingdings"/>
+      <w:sz w:val="20"/>
+    </w:rPr>
+  </w:style>
+  <w:style w:type="character" w:styleId="ListLabel61">
+    <w:name w:val="ListLabel 61"/>
+    <w:qFormat/>
+    <w:rPr>
+      <w:rFonts w:cs="Wingdings"/>
+      <w:sz w:val="20"/>
+    </w:rPr>
+  </w:style>
+  <w:style w:type="character" w:styleId="ListLabel62">
+    <w:name w:val="ListLabel 62"/>
+    <w:qFormat/>
+    <w:rPr>
+      <w:rFonts w:cs="Wingdings"/>
+      <w:sz w:val="20"/>
+    </w:rPr>
+  </w:style>
+  <w:style w:type="character" w:styleId="ListLabel63">
+    <w:name w:val="ListLabel 63"/>
+    <w:qFormat/>
+    <w:rPr>
+      <w:rFonts w:cs="Wingdings"/>
+      <w:sz w:val="20"/>
+    </w:rPr>
+  </w:style>
+  <w:style w:type="character" w:styleId="ListLabel64">
+    <w:name w:val="ListLabel 64"/>
+    <w:qFormat/>
+    <w:rPr>
+      <w:rFonts w:cs="Symbol"/>
+      <w:sz w:val="22"/>
+    </w:rPr>
+  </w:style>
+  <w:style w:type="character" w:styleId="ListLabel65">
+    <w:name w:val="ListLabel 65"/>
+    <w:qFormat/>
+    <w:rPr>
+      <w:rFonts w:cs="Courier New"/>
+      <w:sz w:val="20"/>
+    </w:rPr>
+  </w:style>
+  <w:style w:type="character" w:styleId="ListLabel66">
+    <w:name w:val="ListLabel 66"/>
+    <w:qFormat/>
+    <w:rPr>
+      <w:rFonts w:cs="Wingdings"/>
+      <w:sz w:val="20"/>
+    </w:rPr>
+  </w:style>
+  <w:style w:type="character" w:styleId="ListLabel67">
+    <w:name w:val="ListLabel 67"/>
+    <w:qFormat/>
+    <w:rPr>
+      <w:rFonts w:cs="Wingdings"/>
+      <w:sz w:val="20"/>
+    </w:rPr>
+  </w:style>
+  <w:style w:type="character" w:styleId="ListLabel68">
+    <w:name w:val="ListLabel 68"/>
+    <w:qFormat/>
+    <w:rPr>
+      <w:rFonts w:cs="Wingdings"/>
+      <w:sz w:val="20"/>
+    </w:rPr>
+  </w:style>
+  <w:style w:type="character" w:styleId="ListLabel69">
+    <w:name w:val="ListLabel 69"/>
+    <w:qFormat/>
+    <w:rPr>
+      <w:rFonts w:cs="Wingdings"/>
+      <w:sz w:val="20"/>
+    </w:rPr>
+  </w:style>
+  <w:style w:type="character" w:styleId="ListLabel70">
+    <w:name w:val="ListLabel 70"/>
+    <w:qFormat/>
+    <w:rPr>
+      <w:rFonts w:cs="Wingdings"/>
+      <w:sz w:val="20"/>
+    </w:rPr>
+  </w:style>
+  <w:style w:type="character" w:styleId="ListLabel71">
+    <w:name w:val="ListLabel 71"/>
+    <w:qFormat/>
+    <w:rPr>
+      <w:rFonts w:cs="Wingdings"/>
+      <w:sz w:val="20"/>
+    </w:rPr>
+  </w:style>
+  <w:style w:type="character" w:styleId="ListLabel72">
+    <w:name w:val="ListLabel 72"/>
+    <w:qFormat/>
+    <w:rPr>
+      <w:rFonts w:cs="Wingdings"/>
+      <w:sz w:val="20"/>
+    </w:rPr>
+  </w:style>
+  <w:style w:type="character" w:styleId="ListLabel73">
+    <w:name w:val="ListLabel 73"/>
+    <w:qFormat/>
+    <w:rPr>
+      <w:rFonts w:ascii="Helvetica" w:hAnsi="Helvetica" w:cs="Symbol"/>
+      <w:sz w:val="22"/>
+    </w:rPr>
+  </w:style>
+  <w:style w:type="character" w:styleId="ListLabel74">
+    <w:name w:val="ListLabel 74"/>
+    <w:qFormat/>
+    <w:rPr>
+      <w:rFonts w:cs="Courier New"/>
+      <w:sz w:val="20"/>
+    </w:rPr>
+  </w:style>
+  <w:style w:type="character" w:styleId="ListLabel75">
+    <w:name w:val="ListLabel 75"/>
+    <w:qFormat/>
+    <w:rPr>
+      <w:rFonts w:cs="Wingdings"/>
+      <w:sz w:val="20"/>
+    </w:rPr>
+  </w:style>
+  <w:style w:type="character" w:styleId="ListLabel76">
+    <w:name w:val="ListLabel 76"/>
+    <w:qFormat/>
+    <w:rPr>
+      <w:rFonts w:cs="Wingdings"/>
+      <w:sz w:val="20"/>
+    </w:rPr>
+  </w:style>
+  <w:style w:type="character" w:styleId="ListLabel77">
+    <w:name w:val="ListLabel 77"/>
+    <w:qFormat/>
+    <w:rPr>
+      <w:rFonts w:cs="Wingdings"/>
+      <w:sz w:val="20"/>
+    </w:rPr>
+  </w:style>
+  <w:style w:type="character" w:styleId="ListLabel78">
+    <w:name w:val="ListLabel 78"/>
+    <w:qFormat/>
+    <w:rPr>
+      <w:rFonts w:cs="Wingdings"/>
+      <w:sz w:val="20"/>
+    </w:rPr>
+  </w:style>
+  <w:style w:type="character" w:styleId="ListLabel79">
+    <w:name w:val="ListLabel 79"/>
+    <w:qFormat/>
+    <w:rPr>
+      <w:rFonts w:cs="Wingdings"/>
+      <w:sz w:val="20"/>
+    </w:rPr>
+  </w:style>
+  <w:style w:type="character" w:styleId="ListLabel80">
+    <w:name w:val="ListLabel 80"/>
+    <w:qFormat/>
+    <w:rPr>
+      <w:rFonts w:cs="Wingdings"/>
+      <w:sz w:val="20"/>
+    </w:rPr>
+  </w:style>
+  <w:style w:type="character" w:styleId="ListLabel81">
+    <w:name w:val="ListLabel 81"/>
+    <w:qFormat/>
+    <w:rPr>
+      <w:rFonts w:cs="Wingdings"/>
+      <w:sz w:val="20"/>
+    </w:rPr>
+  </w:style>
+  <w:style w:type="character" w:styleId="ListLabel82">
+    <w:name w:val="ListLabel 82"/>
+    <w:qFormat/>
+    <w:rPr>
+      <w:rFonts w:cs="Symbol"/>
+      <w:sz w:val="22"/>
+    </w:rPr>
+  </w:style>
+  <w:style w:type="character" w:styleId="ListLabel83">
+    <w:name w:val="ListLabel 83"/>
+    <w:qFormat/>
+    <w:rPr>
+      <w:rFonts w:cs="Courier New"/>
+      <w:sz w:val="20"/>
+    </w:rPr>
+  </w:style>
+  <w:style w:type="character" w:styleId="ListLabel84">
+    <w:name w:val="ListLabel 84"/>
+    <w:qFormat/>
+    <w:rPr>
+      <w:rFonts w:cs="Wingdings"/>
+      <w:sz w:val="20"/>
+    </w:rPr>
+  </w:style>
+  <w:style w:type="character" w:styleId="ListLabel85">
+    <w:name w:val="ListLabel 85"/>
+    <w:qFormat/>
+    <w:rPr>
+      <w:rFonts w:cs="Wingdings"/>
+      <w:sz w:val="20"/>
+    </w:rPr>
+  </w:style>
+  <w:style w:type="character" w:styleId="ListLabel86">
+    <w:name w:val="ListLabel 86"/>
+    <w:qFormat/>
+    <w:rPr>
+      <w:rFonts w:cs="Wingdings"/>
+      <w:sz w:val="20"/>
+    </w:rPr>
+  </w:style>
+  <w:style w:type="character" w:styleId="ListLabel87">
+    <w:name w:val="ListLabel 87"/>
+    <w:qFormat/>
+    <w:rPr>
+      <w:rFonts w:cs="Wingdings"/>
+      <w:sz w:val="20"/>
+    </w:rPr>
+  </w:style>
+  <w:style w:type="character" w:styleId="ListLabel88">
+    <w:name w:val="ListLabel 88"/>
+    <w:qFormat/>
+    <w:rPr>
+      <w:rFonts w:cs="Wingdings"/>
+      <w:sz w:val="20"/>
+    </w:rPr>
+  </w:style>
+  <w:style w:type="character" w:styleId="ListLabel89">
+    <w:name w:val="ListLabel 89"/>
+    <w:qFormat/>
+    <w:rPr>
+      <w:rFonts w:cs="Wingdings"/>
+      <w:sz w:val="20"/>
+    </w:rPr>
+  </w:style>
+  <w:style w:type="character" w:styleId="ListLabel90">
+    <w:name w:val="ListLabel 90"/>
+    <w:qFormat/>
+    <w:rPr>
+      <w:rFonts w:cs="Wingdings"/>
+      <w:sz w:val="20"/>
+    </w:rPr>
+  </w:style>
+  <w:style w:type="character" w:styleId="ListLabel91">
+    <w:name w:val="ListLabel 91"/>
+    <w:qFormat/>
+    <w:rPr>
+      <w:rFonts w:cs="Symbol"/>
+      <w:sz w:val="22"/>
+    </w:rPr>
+  </w:style>
+  <w:style w:type="character" w:styleId="ListLabel92">
+    <w:name w:val="ListLabel 92"/>
+    <w:qFormat/>
+    <w:rPr>
+      <w:rFonts w:cs="Courier New"/>
+      <w:sz w:val="20"/>
+    </w:rPr>
+  </w:style>
+  <w:style w:type="character" w:styleId="ListLabel93">
+    <w:name w:val="ListLabel 93"/>
+    <w:qFormat/>
+    <w:rPr>
+      <w:rFonts w:cs="Wingdings"/>
+      <w:sz w:val="20"/>
+    </w:rPr>
+  </w:style>
+  <w:style w:type="character" w:styleId="ListLabel94">
+    <w:name w:val="ListLabel 94"/>
+    <w:qFormat/>
+    <w:rPr>
+      <w:rFonts w:cs="Wingdings"/>
+      <w:sz w:val="20"/>
+    </w:rPr>
+  </w:style>
+  <w:style w:type="character" w:styleId="ListLabel95">
+    <w:name w:val="ListLabel 95"/>
+    <w:qFormat/>
+    <w:rPr>
+      <w:rFonts w:cs="Wingdings"/>
+      <w:sz w:val="20"/>
+    </w:rPr>
+  </w:style>
+  <w:style w:type="character" w:styleId="ListLabel96">
+    <w:name w:val="ListLabel 96"/>
+    <w:qFormat/>
+    <w:rPr>
+      <w:rFonts w:cs="Wingdings"/>
+      <w:sz w:val="20"/>
+    </w:rPr>
+  </w:style>
+  <w:style w:type="character" w:styleId="ListLabel97">
+    <w:name w:val="ListLabel 97"/>
+    <w:qFormat/>
+    <w:rPr>
+      <w:rFonts w:cs="Wingdings"/>
+      <w:sz w:val="20"/>
+    </w:rPr>
+  </w:style>
+  <w:style w:type="character" w:styleId="ListLabel98">
+    <w:name w:val="ListLabel 98"/>
+    <w:qFormat/>
+    <w:rPr>
+      <w:rFonts w:cs="Wingdings"/>
+      <w:sz w:val="20"/>
+    </w:rPr>
+  </w:style>
+  <w:style w:type="character" w:styleId="ListLabel99">
+    <w:name w:val="ListLabel 99"/>
+    <w:qFormat/>
+    <w:rPr>
+      <w:rFonts w:cs="Wingdings"/>
+      <w:sz w:val="20"/>
+    </w:rPr>
+  </w:style>
+  <w:style w:type="character" w:styleId="ListLabel100">
+    <w:name w:val="ListLabel 100"/>
+    <w:qFormat/>
+    <w:rPr>
+      <w:rFonts w:ascii="Helvetica" w:hAnsi="Helvetica" w:cs="Symbol"/>
+      <w:sz w:val="22"/>
+    </w:rPr>
+  </w:style>
+  <w:style w:type="character" w:styleId="ListLabel101">
+    <w:name w:val="ListLabel 101"/>
+    <w:qFormat/>
+    <w:rPr>
+      <w:rFonts w:cs="Courier New"/>
+      <w:sz w:val="20"/>
+    </w:rPr>
+  </w:style>
+  <w:style w:type="character" w:styleId="ListLabel102">
+    <w:name w:val="ListLabel 102"/>
+    <w:qFormat/>
+    <w:rPr>
+      <w:rFonts w:cs="Wingdings"/>
+      <w:sz w:val="20"/>
+    </w:rPr>
+  </w:style>
+  <w:style w:type="character" w:styleId="ListLabel103">
+    <w:name w:val="ListLabel 103"/>
+    <w:qFormat/>
+    <w:rPr>
+      <w:rFonts w:cs="Wingdings"/>
+      <w:sz w:val="20"/>
+    </w:rPr>
+  </w:style>
+  <w:style w:type="character" w:styleId="ListLabel104">
+    <w:name w:val="ListLabel 104"/>
+    <w:qFormat/>
+    <w:rPr>
+      <w:rFonts w:cs="Wingdings"/>
+      <w:sz w:val="20"/>
+    </w:rPr>
+  </w:style>
+  <w:style w:type="character" w:styleId="ListLabel105">
+    <w:name w:val="ListLabel 105"/>
+    <w:qFormat/>
+    <w:rPr>
+      <w:rFonts w:cs="Wingdings"/>
+      <w:sz w:val="20"/>
+    </w:rPr>
+  </w:style>
+  <w:style w:type="character" w:styleId="ListLabel106">
+    <w:name w:val="ListLabel 106"/>
+    <w:qFormat/>
+    <w:rPr>
+      <w:rFonts w:cs="Wingdings"/>
+      <w:sz w:val="20"/>
+    </w:rPr>
+  </w:style>
+  <w:style w:type="character" w:styleId="ListLabel107">
+    <w:name w:val="ListLabel 107"/>
+    <w:qFormat/>
+    <w:rPr>
+      <w:rFonts w:cs="Wingdings"/>
+      <w:sz w:val="20"/>
+    </w:rPr>
+  </w:style>
+  <w:style w:type="character" w:styleId="ListLabel108">
+    <w:name w:val="ListLabel 108"/>
+    <w:qFormat/>
+    <w:rPr>
+      <w:rFonts w:cs="Wingdings"/>
+      <w:sz w:val="20"/>
+    </w:rPr>
+  </w:style>
+  <w:style w:type="character" w:styleId="ListLabel109">
+    <w:name w:val="ListLabel 109"/>
+    <w:qFormat/>
+    <w:rPr>
+      <w:rFonts w:cs="Symbol"/>
+      <w:sz w:val="22"/>
+    </w:rPr>
+  </w:style>
+  <w:style w:type="character" w:styleId="ListLabel110">
+    <w:name w:val="ListLabel 110"/>
+    <w:qFormat/>
+    <w:rPr>
+      <w:rFonts w:cs="Courier New"/>
+      <w:sz w:val="20"/>
+    </w:rPr>
+  </w:style>
+  <w:style w:type="character" w:styleId="ListLabel111">
+    <w:name w:val="ListLabel 111"/>
+    <w:qFormat/>
+    <w:rPr>
+      <w:rFonts w:cs="Wingdings"/>
+      <w:sz w:val="20"/>
+    </w:rPr>
+  </w:style>
+  <w:style w:type="character" w:styleId="ListLabel112">
+    <w:name w:val="ListLabel 112"/>
+    <w:qFormat/>
+    <w:rPr>
+      <w:rFonts w:cs="Wingdings"/>
+      <w:sz w:val="20"/>
+    </w:rPr>
+  </w:style>
+  <w:style w:type="character" w:styleId="ListLabel113">
+    <w:name w:val="ListLabel 113"/>
+    <w:qFormat/>
+    <w:rPr>
+      <w:rFonts w:cs="Wingdings"/>
+      <w:sz w:val="20"/>
+    </w:rPr>
+  </w:style>
+  <w:style w:type="character" w:styleId="ListLabel114">
+    <w:name w:val="ListLabel 114"/>
+    <w:qFormat/>
+    <w:rPr>
+      <w:rFonts w:cs="Wingdings"/>
+      <w:sz w:val="20"/>
+    </w:rPr>
+  </w:style>
+  <w:style w:type="character" w:styleId="ListLabel115">
+    <w:name w:val="ListLabel 115"/>
+    <w:qFormat/>
+    <w:rPr>
+      <w:rFonts w:cs="Wingdings"/>
+      <w:sz w:val="20"/>
+    </w:rPr>
+  </w:style>
+  <w:style w:type="character" w:styleId="ListLabel116">
+    <w:name w:val="ListLabel 116"/>
+    <w:qFormat/>
+    <w:rPr>
+      <w:rFonts w:cs="Wingdings"/>
+      <w:sz w:val="20"/>
+    </w:rPr>
+  </w:style>
+  <w:style w:type="character" w:styleId="ListLabel117">
+    <w:name w:val="ListLabel 117"/>
+    <w:qFormat/>
+    <w:rPr>
+      <w:rFonts w:cs="Wingdings"/>
+      <w:sz w:val="20"/>
+    </w:rPr>
+  </w:style>
+  <w:style w:type="character" w:styleId="ListLabel118">
+    <w:name w:val="ListLabel 118"/>
+    <w:qFormat/>
+    <w:rPr>
+      <w:rFonts w:cs="Symbol"/>
+      <w:sz w:val="22"/>
+    </w:rPr>
+  </w:style>
+  <w:style w:type="character" w:styleId="ListLabel119">
+    <w:name w:val="ListLabel 119"/>
+    <w:qFormat/>
+    <w:rPr>
+      <w:rFonts w:cs="Courier New"/>
+      <w:sz w:val="20"/>
+    </w:rPr>
+  </w:style>
+  <w:style w:type="character" w:styleId="ListLabel120">
+    <w:name w:val="ListLabel 120"/>
+    <w:qFormat/>
+    <w:rPr>
+      <w:rFonts w:cs="Wingdings"/>
+      <w:sz w:val="20"/>
+    </w:rPr>
+  </w:style>
+  <w:style w:type="character" w:styleId="ListLabel121">
+    <w:name w:val="ListLabel 121"/>
+    <w:qFormat/>
+    <w:rPr>
+      <w:rFonts w:cs="Wingdings"/>
+      <w:sz w:val="20"/>
+    </w:rPr>
+  </w:style>
+  <w:style w:type="character" w:styleId="ListLabel122">
+    <w:name w:val="ListLabel 122"/>
+    <w:qFormat/>
+    <w:rPr>
+      <w:rFonts w:cs="Wingdings"/>
+      <w:sz w:val="20"/>
+    </w:rPr>
+  </w:style>
+  <w:style w:type="character" w:styleId="ListLabel123">
+    <w:name w:val="ListLabel 123"/>
+    <w:qFormat/>
+    <w:rPr>
+      <w:rFonts w:cs="Wingdings"/>
+      <w:sz w:val="20"/>
+    </w:rPr>
+  </w:style>
+  <w:style w:type="character" w:styleId="ListLabel124">
+    <w:name w:val="ListLabel 124"/>
+    <w:qFormat/>
+    <w:rPr>
+      <w:rFonts w:cs="Wingdings"/>
+      <w:sz w:val="20"/>
+    </w:rPr>
+  </w:style>
+  <w:style w:type="character" w:styleId="ListLabel125">
+    <w:name w:val="ListLabel 125"/>
+    <w:qFormat/>
+    <w:rPr>
+      <w:rFonts w:cs="Wingdings"/>
+      <w:sz w:val="20"/>
+    </w:rPr>
+  </w:style>
+  <w:style w:type="character" w:styleId="ListLabel126">
+    <w:name w:val="ListLabel 126"/>
+    <w:qFormat/>
+    <w:rPr>
+      <w:rFonts w:cs="Wingdings"/>
+      <w:sz w:val="20"/>
+    </w:rPr>
+  </w:style>
+  <w:style w:type="character" w:styleId="ListLabel127">
+    <w:name w:val="ListLabel 127"/>
+    <w:qFormat/>
+    <w:rPr>
+      <w:rFonts w:ascii="Helvetica" w:hAnsi="Helvetica" w:cs="Symbol"/>
+      <w:sz w:val="22"/>
+    </w:rPr>
+  </w:style>
+  <w:style w:type="character" w:styleId="ListLabel128">
+    <w:name w:val="ListLabel 128"/>
+    <w:qFormat/>
+    <w:rPr>
+      <w:rFonts w:cs="Courier New"/>
+      <w:sz w:val="20"/>
+    </w:rPr>
+  </w:style>
+  <w:style w:type="character" w:styleId="ListLabel129">
+    <w:name w:val="ListLabel 129"/>
+    <w:qFormat/>
+    <w:rPr>
+      <w:rFonts w:cs="Wingdings"/>
+      <w:sz w:val="20"/>
+    </w:rPr>
+  </w:style>
+  <w:style w:type="character" w:styleId="ListLabel130">
+    <w:name w:val="ListLabel 130"/>
+    <w:qFormat/>
+    <w:rPr>
+      <w:rFonts w:cs="Wingdings"/>
+      <w:sz w:val="20"/>
+    </w:rPr>
+  </w:style>
+  <w:style w:type="character" w:styleId="ListLabel131">
+    <w:name w:val="ListLabel 131"/>
+    <w:qFormat/>
+    <w:rPr>
+      <w:rFonts w:cs="Wingdings"/>
+      <w:sz w:val="20"/>
+    </w:rPr>
+  </w:style>
+  <w:style w:type="character" w:styleId="ListLabel132">
+    <w:name w:val="ListLabel 132"/>
+    <w:qFormat/>
+    <w:rPr>
+      <w:rFonts w:cs="Wingdings"/>
+      <w:sz w:val="20"/>
+    </w:rPr>
+  </w:style>
+  <w:style w:type="character" w:styleId="ListLabel133">
+    <w:name w:val="ListLabel 133"/>
+    <w:qFormat/>
+    <w:rPr>
+      <w:rFonts w:cs="Wingdings"/>
+      <w:sz w:val="20"/>
+    </w:rPr>
+  </w:style>
+  <w:style w:type="character" w:styleId="ListLabel134">
+    <w:name w:val="ListLabel 134"/>
+    <w:qFormat/>
+    <w:rPr>
+      <w:rFonts w:cs="Wingdings"/>
+      <w:sz w:val="20"/>
+    </w:rPr>
+  </w:style>
+  <w:style w:type="character" w:styleId="ListLabel135">
+    <w:name w:val="ListLabel 135"/>
     <w:qFormat/>
     <w:rPr>
       <w:rFonts w:cs="Wingdings"/>
@@ -9962,6 +13682,13 @@
       <w:szCs w:val="20"/>
     </w:rPr>
   </w:style>
+  <w:style w:type="paragraph" w:styleId="FrameContents">
+    <w:name w:val="Frame Contents"/>
+    <w:basedOn w:val="Normal"/>
+    <w:qFormat/>
+    <w:pPr/>
+    <w:rPr/>
+  </w:style>
   <w:style w:type="numbering" w:styleId="NoList">
     <w:name w:val="No List"/>
     <w:qFormat/>

</xml_diff>